<commit_message>
se agregó el archivo de texto donde esta el link de Github y se actualió el documento de word de PostgreSQL
</commit_message>
<xml_diff>
--- a/PostgreSQL/actividad_4_PostgreSQL_Jonny_LunaGuerrero_bd-2_2023-1.docx
+++ b/PostgreSQL/actividad_4_PostgreSQL_Jonny_LunaGuerrero_bd-2_2023-1.docx
@@ -2933,7 +2933,6 @@
           <w:color w:val="FF0000"/>
         </w:rPr>
       </w:pPr>
-      <w:bookmarkStart w:id="6" w:name="_GoBack"/>
       <w:r>
         <w:rPr>
           <w:color w:val="FF0000"/>
@@ -2969,7 +2968,6 @@
         <w:t>El uso de transacciones y de procedimientos almacenados es muy útil en las bases de datos relacionales debido a la capacidad de garantizar la integridad de los datos, mantener su consistencia, mejorar el rendimiento, facilitar la reutilización de código además de brindar seguridad a las bases de datos.</w:t>
       </w:r>
     </w:p>
-    <w:bookmarkEnd w:id="6"/>
     <w:p>
       <w:pPr>
         <w:pStyle w:val="Sinespaciado"/>
@@ -3090,12 +3088,12 @@
       <w:pPr>
         <w:pStyle w:val="Ttulo1"/>
       </w:pPr>
-      <w:bookmarkStart w:id="7" w:name="_Toc139449473"/>
+      <w:bookmarkStart w:id="6" w:name="_Toc139449473"/>
       <w:r>
         <w:lastRenderedPageBreak/>
         <w:t>Desarrollo</w:t>
       </w:r>
-      <w:bookmarkEnd w:id="7"/>
+      <w:bookmarkEnd w:id="6"/>
     </w:p>
     <w:p>
       <w:pPr>
@@ -3159,7 +3157,7 @@
       <w:pPr>
         <w:pStyle w:val="Ttulo2"/>
       </w:pPr>
-      <w:bookmarkStart w:id="8" w:name="_Toc139449474"/>
+      <w:bookmarkStart w:id="7" w:name="_Toc139449474"/>
       <w:r>
         <w:t xml:space="preserve">Qué es y </w:t>
       </w:r>
@@ -3169,14 +3167,19 @@
       <w:r>
         <w:t xml:space="preserve"> es el objetivo de un Disparador o Trigger.</w:t>
       </w:r>
+      <w:bookmarkEnd w:id="7"/>
+    </w:p>
+    <w:p>
+      <w:pPr>
+        <w:pStyle w:val="Sinespaciado"/>
+      </w:pPr>
+      <w:r>
+        <w:t>Un trigger o dis</w:t>
+      </w:r>
+      <w:bookmarkStart w:id="8" w:name="_GoBack"/>
       <w:bookmarkEnd w:id="8"/>
-    </w:p>
-    <w:p>
-      <w:pPr>
-        <w:pStyle w:val="Sinespaciado"/>
-      </w:pPr>
-      <w:r>
-        <w:t xml:space="preserve">Un trigger o disparador es un objeto que se almacena en una base de datos y está asociado a una tabla existente en </w:t>
+      <w:r>
+        <w:t xml:space="preserve">parador es un objeto que se almacena en una base de datos y está asociado a una tabla existente en </w:t>
       </w:r>
       <w:r>
         <w:t>la</w:t>
@@ -4384,7 +4387,15 @@
       </w:r>
       <w:proofErr w:type="spellEnd"/>
       <w:r>
-        <w:t xml:space="preserve"> con un trigger AFTER.</w:t>
+        <w:t xml:space="preserve"> con un </w:t>
+      </w:r>
+      <w:proofErr w:type="spellStart"/>
+      <w:r>
+        <w:t>trigger</w:t>
+      </w:r>
+      <w:proofErr w:type="spellEnd"/>
+      <w:r>
+        <w:t xml:space="preserve"> AFTER.</w:t>
       </w:r>
     </w:p>
     <w:p>
@@ -5605,9 +5616,9 @@
           <w:noProof/>
         </w:rPr>
         <w:drawing>
-          <wp:inline distT="0" distB="0" distL="0" distR="0" wp14:anchorId="52D48EFC" wp14:editId="120BF34D">
-            <wp:extent cx="5943600" cy="2243455"/>
-            <wp:effectExtent l="0" t="0" r="0" b="4445"/>
+          <wp:inline distT="0" distB="0" distL="0" distR="0" wp14:anchorId="52D48EFC" wp14:editId="0C6E869C">
+            <wp:extent cx="5359651" cy="2023039"/>
+            <wp:effectExtent l="0" t="0" r="0" b="0"/>
             <wp:docPr id="34" name="Imagen 34"/>
             <wp:cNvGraphicFramePr>
               <a:graphicFrameLocks xmlns:a="http://schemas.openxmlformats.org/drawingml/2006/main" noChangeAspect="1"/>
@@ -5628,7 +5639,7 @@
                   <pic:spPr>
                     <a:xfrm>
                       <a:off x="0" y="0"/>
-                      <a:ext cx="5943600" cy="2243455"/>
+                      <a:ext cx="5384792" cy="2032529"/>
                     </a:xfrm>
                     <a:prstGeom prst="rect">
                       <a:avLst/>
@@ -5739,15 +5750,15 @@
         <w:pStyle w:val="Sinespaciado"/>
       </w:pPr>
       <w:r>
+        <w:t xml:space="preserve">    -- Incrementar el salario en un 15%</w:t>
+      </w:r>
+    </w:p>
+    <w:p>
+      <w:pPr>
+        <w:pStyle w:val="Sinespaciado"/>
+      </w:pPr>
+      <w:r>
         <w:lastRenderedPageBreak/>
-        <w:t xml:space="preserve">    -- Incrementar el salario en un 15%</w:t>
-      </w:r>
-    </w:p>
-    <w:p>
-      <w:pPr>
-        <w:pStyle w:val="Sinespaciado"/>
-      </w:pPr>
-      <w:r>
         <w:t xml:space="preserve">    </w:t>
       </w:r>
       <w:proofErr w:type="spellStart"/>
@@ -7778,6 +7789,9 @@
         <w:jc w:val="center"/>
       </w:pPr>
       <w:r>
+        <w:rPr>
+          <w:noProof/>
+        </w:rPr>
         <w:drawing>
           <wp:inline distT="0" distB="0" distL="0" distR="0" wp14:anchorId="0C2F630F" wp14:editId="060133F3">
             <wp:extent cx="4118114" cy="2205567"/>
@@ -7821,6 +7835,9 @@
         <w:jc w:val="center"/>
       </w:pPr>
       <w:r>
+        <w:rPr>
+          <w:noProof/>
+        </w:rPr>
         <w:lastRenderedPageBreak/>
         <w:drawing>
           <wp:inline distT="0" distB="0" distL="0" distR="0" wp14:anchorId="7E4C2657" wp14:editId="4089AD2D">
@@ -7926,6 +7943,9 @@
         <w:jc w:val="center"/>
       </w:pPr>
       <w:r>
+        <w:rPr>
+          <w:noProof/>
+        </w:rPr>
         <w:drawing>
           <wp:inline distT="0" distB="0" distL="0" distR="0" wp14:anchorId="340B1489" wp14:editId="7E2EC798">
             <wp:extent cx="4617720" cy="1603375"/>
@@ -8080,6 +8100,9 @@
         <w:jc w:val="center"/>
       </w:pPr>
       <w:r>
+        <w:rPr>
+          <w:noProof/>
+        </w:rPr>
         <w:drawing>
           <wp:inline distT="0" distB="0" distL="0" distR="0" wp14:anchorId="7C7F189E" wp14:editId="088CD16C">
             <wp:extent cx="4542455" cy="1354486"/>
@@ -8326,6 +8349,9 @@
         <w:jc w:val="center"/>
       </w:pPr>
       <w:r>
+        <w:rPr>
+          <w:noProof/>
+        </w:rPr>
         <w:lastRenderedPageBreak/>
         <w:drawing>
           <wp:inline distT="0" distB="0" distL="0" distR="0" wp14:anchorId="6FEBEC47" wp14:editId="4DC7C636">
@@ -8373,10 +8399,7 @@
       </w:r>
       <w:proofErr w:type="spellStart"/>
       <w:r>
-        <w:t>ve</w:t>
-      </w:r>
-      <w:r>
-        <w:t>erifica</w:t>
+        <w:t>veerifica</w:t>
       </w:r>
       <w:proofErr w:type="spellEnd"/>
       <w:r>
@@ -8405,6 +8428,9 @@
         <w:jc w:val="center"/>
       </w:pPr>
       <w:r>
+        <w:rPr>
+          <w:noProof/>
+        </w:rPr>
         <w:drawing>
           <wp:inline distT="0" distB="0" distL="0" distR="0" wp14:anchorId="14ABE547" wp14:editId="6FC77537">
             <wp:extent cx="4119034" cy="1354667"/>
@@ -11955,7 +11981,7 @@
 </file>
 
 <file path=customXml/itemProps1.xml><?xml version="1.0" encoding="utf-8"?>
-<ds:datastoreItem xmlns:ds="http://schemas.openxmlformats.org/officeDocument/2006/customXml" ds:itemID="{3572B074-6451-44CD-BFCF-AB431447907D}">
+<ds:datastoreItem xmlns:ds="http://schemas.openxmlformats.org/officeDocument/2006/customXml" ds:itemID="{53891EDE-F8AC-4E45-90C5-BA142DCB1948}">
   <ds:schemaRefs>
     <ds:schemaRef ds:uri="http://schemas.openxmlformats.org/officeDocument/2006/bibliography"/>
   </ds:schemaRefs>

</xml_diff>

<commit_message>
Se actualiza el documento y se adiciona el txt
</commit_message>
<xml_diff>
--- a/PostgreSQL/actividad_4_PostgreSQL_Jonny_LunaGuerrero_bd-2_2023-1.docx
+++ b/PostgreSQL/actividad_4_PostgreSQL_Jonny_LunaGuerrero_bd-2_2023-1.docx
@@ -2495,125 +2495,138 @@
         </w:rPr>
       </w:pPr>
       <w:r>
-        <w:rPr>
-          <w:color w:val="FF0000"/>
-        </w:rPr>
-        <w:t xml:space="preserve">Las vistas en SQL son muy importantes debido a que ayudan a mejorar el rendimiento de las bases de datos, puesto que facilitan el uso de consultas frecuentes, además hacen que las mismas sean </w:t>
+        <w:t>L</w:t>
+      </w:r>
+      <w:r>
+        <w:t>o</w:t>
+      </w:r>
+      <w:r>
+        <w:t xml:space="preserve">s </w:t>
+      </w:r>
+      <w:r>
+        <w:t xml:space="preserve">disparadores o </w:t>
       </w:r>
       <w:proofErr w:type="spellStart"/>
       <w:r>
-        <w:rPr>
-          <w:color w:val="FF0000"/>
-        </w:rPr>
-        <w:t>mas</w:t>
+        <w:t>Triggers</w:t>
       </w:r>
       <w:proofErr w:type="spellEnd"/>
       <w:r>
-        <w:rPr>
-          <w:color w:val="FF0000"/>
-        </w:rPr>
-        <w:t xml:space="preserve"> sencillas al poder se cambiar las consultas complejas por unas o varias </w:t>
+        <w:t xml:space="preserve"> </w:t>
+      </w:r>
+      <w:r>
+        <w:t xml:space="preserve">en SQL son muy importantes debido a que ayudan a mejorar el rendimiento de las bases de datos, puesto que facilitan el uso de </w:t>
+      </w:r>
+      <w:r>
+        <w:t>funciones o procedimientos almacenados para resolver muchas situaciones problémicas que a diario se presentan en el uso de las bases de datos</w:t>
+      </w:r>
+      <w:r>
+        <w:t>.</w:t>
+      </w:r>
+    </w:p>
+    <w:p>
+      <w:pPr>
+        <w:pStyle w:val="Sinespaciado"/>
+      </w:pPr>
+      <w:r>
+        <w:t>El uso de l</w:t>
+      </w:r>
+      <w:r>
+        <w:t>o</w:t>
+      </w:r>
+      <w:r>
+        <w:t xml:space="preserve">s </w:t>
+      </w:r>
+      <w:r>
+        <w:t xml:space="preserve">disparadores </w:t>
+      </w:r>
+      <w:r>
+        <w:t>es fundamental en las bases de datos relacionales debido a que nos ayudan a garantizar la integridad de los datos y a mejorar la eficiencia de las operaciones.</w:t>
+      </w:r>
+    </w:p>
+    <w:p>
+      <w:pPr>
+        <w:pStyle w:val="Sinespaciado"/>
+      </w:pPr>
+      <w:r>
+        <w:t xml:space="preserve">Un </w:t>
       </w:r>
       <w:proofErr w:type="spellStart"/>
       <w:r>
-        <w:rPr>
-          <w:color w:val="FF0000"/>
-        </w:rPr>
-        <w:t>mas</w:t>
+        <w:t>Tr</w:t>
+      </w:r>
+      <w:r>
+        <w:t>igger</w:t>
       </w:r>
       <w:proofErr w:type="spellEnd"/>
       <w:r>
-        <w:rPr>
-          <w:color w:val="FF0000"/>
-        </w:rPr>
-        <w:t xml:space="preserve"> sencillas.</w:t>
-      </w:r>
-    </w:p>
-    <w:p>
-      <w:pPr>
-        <w:pStyle w:val="Sinespaciado"/>
-        <w:rPr>
-          <w:color w:val="FF0000"/>
-        </w:rPr>
-      </w:pPr>
-      <w:r>
-        <w:rPr>
-          <w:color w:val="FF0000"/>
-        </w:rPr>
-        <w:t>El uso de las transacciones es fundamental en las bases de datos relacionales debido a que nos ayudan a garantizar la integridad de los datos y a mejorar la eficiencia de las operaciones.</w:t>
-      </w:r>
-    </w:p>
-    <w:p>
-      <w:pPr>
-        <w:pStyle w:val="Sinespaciado"/>
-        <w:rPr>
-          <w:color w:val="FF0000"/>
-        </w:rPr>
-      </w:pPr>
-      <w:r>
-        <w:rPr>
-          <w:color w:val="FF0000"/>
-        </w:rPr>
-        <w:t>Una Transacción es una secuencia lógica de operaciones de base de datos que se ejecutan como una unidad indivisible. Estas operaciones pueden ser: consultas, inserciones, actualizaciones o eliminaciones. El objetivo principal de una transacción es garantizar que todas las operaciones se completen con éxito o no se realicen al ocurrir un error.</w:t>
-      </w:r>
-    </w:p>
-    <w:p>
-      <w:pPr>
-        <w:pStyle w:val="Sinespaciado"/>
-        <w:rPr>
-          <w:color w:val="FF0000"/>
-        </w:rPr>
-      </w:pPr>
-      <w:r>
-        <w:rPr>
-          <w:color w:val="FF0000"/>
-        </w:rPr>
-        <w:t>Las Transacciones se caracterizan por cumplir con los conceptos de Atomicidad, Consistencia, Aislamiento y Durabilidad.</w:t>
-      </w:r>
-    </w:p>
-    <w:p>
-      <w:pPr>
-        <w:pStyle w:val="Sinespaciado"/>
-        <w:rPr>
-          <w:color w:val="FF0000"/>
-        </w:rPr>
-      </w:pPr>
-      <w:r>
-        <w:rPr>
-          <w:color w:val="FF0000"/>
-        </w:rPr>
-        <w:t xml:space="preserve">Un procedimiento almacenado es un bloque de código SQL que se guarda en la base de datos y que se puede ejecutar todas las veces que se desee, es decir se puede reutilizar, pueden aceptar parámetros de entrada y devolver resultados. </w:t>
-      </w:r>
-    </w:p>
-    <w:p>
-      <w:pPr>
-        <w:pStyle w:val="Sinespaciado"/>
-        <w:rPr>
-          <w:color w:val="FF0000"/>
-        </w:rPr>
-      </w:pPr>
-      <w:r>
-        <w:rPr>
-          <w:color w:val="FF0000"/>
-        </w:rPr>
-        <w:t>Las ventajas que ofrecen los procedimientos almacenados pueden ser: Reutilización de código, Mejoramiento en el rendimiento, seguridad y además pueden incluir transacciones.</w:t>
-      </w:r>
-    </w:p>
-    <w:p>
-      <w:pPr>
-        <w:rPr>
-          <w:rFonts w:ascii="Times New Roman" w:hAnsi="Times New Roman" w:cs="Times New Roman"/>
-          <w:sz w:val="24"/>
-          <w:szCs w:val="24"/>
-        </w:rPr>
-      </w:pPr>
-      <w:r>
-        <w:rPr>
-          <w:rFonts w:ascii="Times New Roman" w:hAnsi="Times New Roman" w:cs="Times New Roman"/>
-          <w:color w:val="FF0000"/>
-          <w:sz w:val="24"/>
-          <w:szCs w:val="24"/>
-        </w:rPr>
+        <w:t xml:space="preserve"> o disparador es un objeto asociado a una tabla y se almacena en la base de datos, los </w:t>
+      </w:r>
+      <w:proofErr w:type="spellStart"/>
+      <w:r>
+        <w:t>triggers</w:t>
+      </w:r>
+      <w:proofErr w:type="spellEnd"/>
+      <w:r>
+        <w:t xml:space="preserve"> se ejecutan en el momento en que ocurre en la tabla una inserción (INSERT), una actualización (UPDATE) o un borrado de datos (DELETE)</w:t>
+      </w:r>
+      <w:r>
+        <w:t xml:space="preserve">. El objetivo principal de </w:t>
+      </w:r>
+      <w:r>
+        <w:t xml:space="preserve">los </w:t>
+      </w:r>
+      <w:proofErr w:type="spellStart"/>
+      <w:r>
+        <w:t>triggers</w:t>
+      </w:r>
+      <w:proofErr w:type="spellEnd"/>
+      <w:r>
+        <w:t xml:space="preserve"> es contribuir a mejorar el uso </w:t>
+      </w:r>
+      <w:proofErr w:type="gramStart"/>
+      <w:r>
+        <w:t>y  gestión</w:t>
+      </w:r>
+      <w:proofErr w:type="gramEnd"/>
+      <w:r>
+        <w:t xml:space="preserve"> de la base de datos, Al usar los </w:t>
+      </w:r>
+      <w:proofErr w:type="spellStart"/>
+      <w:r>
+        <w:t>triggers</w:t>
+      </w:r>
+      <w:proofErr w:type="spellEnd"/>
+      <w:r>
+        <w:t xml:space="preserve"> </w:t>
+      </w:r>
+      <w:r>
+        <w:t>muchas de las operaciones se pueden realizar de manera automática, en este caso no es necesario la intervención del usuario, esto hace que exista un ahorro de tiempo.</w:t>
+      </w:r>
+    </w:p>
+    <w:p>
+      <w:pPr>
+        <w:pStyle w:val="Sinespaciado"/>
+      </w:pPr>
+      <w:r>
+        <w:t>En este trabajo se desarrollan varios ejercicios que ponen en práctica la utilidad de los disparadores y las diferentes posibilidades o formas de usarlos de tal manera que sean muy útiles en la manipulación de las bases de datos.</w:t>
+      </w:r>
+    </w:p>
+    <w:p>
+      <w:pPr>
+        <w:pStyle w:val="Sinespaciado"/>
+      </w:pPr>
+    </w:p>
+    <w:p>
+      <w:pPr>
+        <w:pStyle w:val="Sinespaciado"/>
+      </w:pPr>
+    </w:p>
+    <w:p>
+      <w:pPr>
+        <w:pStyle w:val="Sinespaciado"/>
+      </w:pPr>
+      <w:r>
         <w:br w:type="page"/>
       </w:r>
     </w:p>
@@ -2659,42 +2672,38 @@
     <w:p>
       <w:pPr>
         <w:pStyle w:val="Sinespaciado"/>
-        <w:rPr>
-          <w:color w:val="FF0000"/>
-        </w:rPr>
-      </w:pPr>
-      <w:r>
-        <w:rPr>
-          <w:color w:val="FF0000"/>
-        </w:rPr>
-        <w:t xml:space="preserve">Aplicar los conceptos de Vistas, Transacciones, procedimientos almacenados, los diferentes tipos de subconsultas, el uso de los </w:t>
+      </w:pPr>
+      <w:r>
+        <w:t>Ap</w:t>
+      </w:r>
+      <w:r>
+        <w:t xml:space="preserve">render a utilizar los disparadores o </w:t>
       </w:r>
       <w:proofErr w:type="spellStart"/>
       <w:r>
-        <w:rPr>
-          <w:color w:val="FF0000"/>
-        </w:rPr>
-        <w:t>Joins</w:t>
+        <w:t>Triggers</w:t>
       </w:r>
       <w:proofErr w:type="spellEnd"/>
       <w:r>
-        <w:rPr>
-          <w:color w:val="FF0000"/>
-        </w:rPr>
-        <w:t xml:space="preserve"> en las bases de datos relacionales.</w:t>
-      </w:r>
-    </w:p>
-    <w:p>
-      <w:pPr>
-        <w:pStyle w:val="Sinespaciado"/>
-        <w:rPr>
-          <w:color w:val="FF0000"/>
-        </w:rPr>
-      </w:pPr>
-      <w:r>
-        <w:rPr>
-          <w:color w:val="FF0000"/>
-        </w:rPr>
+        <w:t xml:space="preserve"> en PostgreSQL con </w:t>
+      </w:r>
+      <w:proofErr w:type="gramStart"/>
+      <w:r>
+        <w:t>las  diferentes</w:t>
+      </w:r>
+      <w:proofErr w:type="gramEnd"/>
+      <w:r>
+        <w:t xml:space="preserve"> alternativas para automatizar algunos procesos de manipulación de bases de datos</w:t>
+      </w:r>
+      <w:r>
+        <w:t>.</w:t>
+      </w:r>
+    </w:p>
+    <w:p>
+      <w:pPr>
+        <w:pStyle w:val="Sinespaciado"/>
+      </w:pPr>
+      <w:r>
         <w:t>.</w:t>
       </w:r>
     </w:p>
@@ -2729,7 +2738,6 @@
         <w:spacing w:line="480" w:lineRule="auto"/>
         <w:rPr>
           <w:rFonts w:ascii="Times New Roman" w:hAnsi="Times New Roman" w:cs="Times New Roman"/>
-          <w:color w:val="FF0000"/>
           <w:sz w:val="24"/>
           <w:szCs w:val="24"/>
         </w:rPr>
@@ -2737,74 +2745,72 @@
       <w:r>
         <w:rPr>
           <w:rFonts w:ascii="Times New Roman" w:hAnsi="Times New Roman" w:cs="Times New Roman"/>
-          <w:color w:val="FF0000"/>
           <w:sz w:val="24"/>
           <w:szCs w:val="24"/>
         </w:rPr>
-        <w:t xml:space="preserve">Utilizar las vistas en </w:t>
-      </w:r>
-      <w:proofErr w:type="spellStart"/>
+        <w:t>Utilizar l</w:t>
+      </w:r>
       <w:r>
         <w:rPr>
           <w:rFonts w:ascii="Times New Roman" w:hAnsi="Times New Roman" w:cs="Times New Roman"/>
-          <w:color w:val="FF0000"/>
           <w:sz w:val="24"/>
           <w:szCs w:val="24"/>
         </w:rPr>
-        <w:t>PosgreSQL</w:t>
-      </w:r>
-      <w:proofErr w:type="spellEnd"/>
+        <w:t>o</w:t>
+      </w:r>
       <w:r>
         <w:rPr>
           <w:rFonts w:ascii="Times New Roman" w:hAnsi="Times New Roman" w:cs="Times New Roman"/>
-          <w:color w:val="FF0000"/>
           <w:sz w:val="24"/>
           <w:szCs w:val="24"/>
         </w:rPr>
-        <w:t xml:space="preserve"> para que se fa</w:t>
+        <w:t xml:space="preserve">s </w:t>
       </w:r>
       <w:r>
         <w:rPr>
           <w:rFonts w:ascii="Times New Roman" w:hAnsi="Times New Roman" w:cs="Times New Roman"/>
-          <w:color w:val="FF0000"/>
           <w:sz w:val="24"/>
           <w:szCs w:val="24"/>
         </w:rPr>
-        <w:t>c</w:t>
+        <w:t xml:space="preserve">disparadores </w:t>
       </w:r>
       <w:r>
         <w:rPr>
           <w:rFonts w:ascii="Times New Roman" w:hAnsi="Times New Roman" w:cs="Times New Roman"/>
-          <w:color w:val="FF0000"/>
           <w:sz w:val="24"/>
           <w:szCs w:val="24"/>
         </w:rPr>
-        <w:t xml:space="preserve">ilite el uso de las subconsultas y que las bases de datos sean </w:t>
+        <w:t xml:space="preserve">en </w:t>
       </w:r>
       <w:proofErr w:type="spellStart"/>
       <w:r>
         <w:rPr>
           <w:rFonts w:ascii="Times New Roman" w:hAnsi="Times New Roman" w:cs="Times New Roman"/>
-          <w:color w:val="FF0000"/>
           <w:sz w:val="24"/>
           <w:szCs w:val="24"/>
         </w:rPr>
-        <w:t>mas</w:t>
+        <w:t>PosgreSQL</w:t>
       </w:r>
       <w:proofErr w:type="spellEnd"/>
       <w:r>
         <w:rPr>
           <w:rFonts w:ascii="Times New Roman" w:hAnsi="Times New Roman" w:cs="Times New Roman"/>
-          <w:color w:val="FF0000"/>
           <w:sz w:val="24"/>
           <w:szCs w:val="24"/>
         </w:rPr>
-        <w:t xml:space="preserve"> eficientes</w:t>
+        <w:t xml:space="preserve"> para </w:t>
       </w:r>
       <w:r>
         <w:rPr>
           <w:rFonts w:ascii="Times New Roman" w:hAnsi="Times New Roman" w:cs="Times New Roman"/>
-          <w:color w:val="FF0000"/>
+          <w:sz w:val="24"/>
+          <w:szCs w:val="24"/>
+        </w:rPr>
+        <w:t>mejorar la gestión de la base de datos</w:t>
+      </w:r>
+      <w:r>
+        <w:rPr>
+          <w:rFonts w:ascii="Times New Roman" w:hAnsi="Times New Roman" w:cs="Times New Roman"/>
           <w:sz w:val="24"/>
           <w:szCs w:val="24"/>
         </w:rPr>
@@ -2821,7 +2827,6 @@
         <w:spacing w:line="480" w:lineRule="auto"/>
         <w:rPr>
           <w:rFonts w:ascii="Times New Roman" w:hAnsi="Times New Roman" w:cs="Times New Roman"/>
-          <w:color w:val="FF0000"/>
           <w:sz w:val="24"/>
           <w:szCs w:val="24"/>
         </w:rPr>
@@ -2829,20 +2834,56 @@
       <w:r>
         <w:rPr>
           <w:rFonts w:ascii="Times New Roman" w:hAnsi="Times New Roman" w:cs="Times New Roman"/>
-          <w:color w:val="FF0000"/>
           <w:sz w:val="24"/>
           <w:szCs w:val="24"/>
         </w:rPr>
-        <w:t xml:space="preserve">Utilizar correctamente </w:t>
-      </w:r>
+        <w:t xml:space="preserve">Conocer las distintas formas en las que se pude usar un </w:t>
+      </w:r>
+      <w:proofErr w:type="spellStart"/>
       <w:r>
         <w:rPr>
           <w:rFonts w:ascii="Times New Roman" w:hAnsi="Times New Roman" w:cs="Times New Roman"/>
-          <w:color w:val="FF0000"/>
           <w:sz w:val="24"/>
           <w:szCs w:val="24"/>
         </w:rPr>
-        <w:t>las transacciones en las operaciones donde se requieran utilizando PostgreSQL.</w:t>
+        <w:t>Trigger</w:t>
+      </w:r>
+      <w:proofErr w:type="spellEnd"/>
+      <w:r>
+        <w:rPr>
+          <w:rFonts w:ascii="Times New Roman" w:hAnsi="Times New Roman" w:cs="Times New Roman"/>
+          <w:sz w:val="24"/>
+          <w:szCs w:val="24"/>
+        </w:rPr>
+        <w:t xml:space="preserve"> teniendo </w:t>
+      </w:r>
+      <w:proofErr w:type="spellStart"/>
+      <w:proofErr w:type="gramStart"/>
+      <w:r>
+        <w:rPr>
+          <w:rFonts w:ascii="Times New Roman" w:hAnsi="Times New Roman" w:cs="Times New Roman"/>
+          <w:sz w:val="24"/>
+          <w:szCs w:val="24"/>
+        </w:rPr>
+        <w:t>el</w:t>
+      </w:r>
+      <w:proofErr w:type="spellEnd"/>
+      <w:r>
+        <w:rPr>
+          <w:rFonts w:ascii="Times New Roman" w:hAnsi="Times New Roman" w:cs="Times New Roman"/>
+          <w:sz w:val="24"/>
+          <w:szCs w:val="24"/>
+        </w:rPr>
+        <w:t xml:space="preserve"> cuenta</w:t>
+      </w:r>
+      <w:proofErr w:type="gramEnd"/>
+      <w:r>
+        <w:rPr>
+          <w:rFonts w:ascii="Times New Roman" w:hAnsi="Times New Roman" w:cs="Times New Roman"/>
+          <w:sz w:val="24"/>
+          <w:szCs w:val="24"/>
+        </w:rPr>
+        <w:t xml:space="preserve"> el momento en que ocurre el evento de modificación de la base de datos (BEFORE o UPDATE).</w:t>
       </w:r>
     </w:p>
     <w:p>
@@ -2855,199 +2896,52 @@
         <w:spacing w:line="480" w:lineRule="auto"/>
         <w:rPr>
           <w:rFonts w:ascii="Times New Roman" w:hAnsi="Times New Roman" w:cs="Times New Roman"/>
-          <w:color w:val="FF0000"/>
           <w:sz w:val="24"/>
           <w:szCs w:val="24"/>
         </w:rPr>
       </w:pPr>
       <w:r>
-        <w:rPr>
-          <w:rFonts w:ascii="Times New Roman" w:hAnsi="Times New Roman" w:cs="Times New Roman"/>
-          <w:color w:val="FF0000"/>
-          <w:sz w:val="24"/>
-          <w:szCs w:val="24"/>
-        </w:rPr>
-        <w:t xml:space="preserve">Aplicar los procedimientos almacenados para que se faciliten las </w:t>
-      </w:r>
-      <w:proofErr w:type="spellStart"/>
-      <w:r>
-        <w:rPr>
-          <w:rFonts w:ascii="Times New Roman" w:hAnsi="Times New Roman" w:cs="Times New Roman"/>
-          <w:color w:val="FF0000"/>
-          <w:sz w:val="24"/>
-          <w:szCs w:val="24"/>
-        </w:rPr>
-        <w:t>operqciones</w:t>
-      </w:r>
-      <w:proofErr w:type="spellEnd"/>
-      <w:r>
-        <w:rPr>
-          <w:rFonts w:ascii="Times New Roman" w:hAnsi="Times New Roman" w:cs="Times New Roman"/>
-          <w:color w:val="FF0000"/>
-          <w:sz w:val="24"/>
-          <w:szCs w:val="24"/>
-        </w:rPr>
-        <w:t xml:space="preserve"> en las bases de datos con PostgreSQL.</w:t>
-      </w:r>
-    </w:p>
-    <w:p>
-      <w:pPr>
         <w:rPr>
           <w:rFonts w:ascii="Times New Roman" w:hAnsi="Times New Roman" w:cs="Times New Roman"/>
           <w:sz w:val="24"/>
           <w:szCs w:val="24"/>
         </w:rPr>
-      </w:pPr>
+        <w:t xml:space="preserve">Aplicar </w:t>
+      </w:r>
       <w:r>
         <w:rPr>
           <w:rFonts w:ascii="Times New Roman" w:hAnsi="Times New Roman" w:cs="Times New Roman"/>
           <w:sz w:val="24"/>
           <w:szCs w:val="24"/>
         </w:rPr>
-        <w:br w:type="page"/>
-      </w:r>
-    </w:p>
-    <w:p>
-      <w:pPr>
-        <w:pStyle w:val="Ttulo1"/>
-        <w:rPr>
-          <w:rFonts w:cs="Times New Roman"/>
-          <w:szCs w:val="24"/>
-        </w:rPr>
-      </w:pPr>
-      <w:bookmarkStart w:id="5" w:name="_Toc139449472"/>
-      <w:r>
-        <w:rPr>
-          <w:rFonts w:cs="Times New Roman"/>
-          <w:szCs w:val="24"/>
-        </w:rPr>
-        <w:lastRenderedPageBreak/>
-        <w:t>Justificación</w:t>
-      </w:r>
-      <w:bookmarkEnd w:id="5"/>
-    </w:p>
-    <w:p>
-      <w:pPr>
-        <w:pStyle w:val="Sinespaciado"/>
-        <w:rPr>
-          <w:color w:val="FF0000"/>
-        </w:rPr>
-      </w:pPr>
-      <w:r>
-        <w:rPr>
-          <w:color w:val="FF0000"/>
-        </w:rPr>
-        <w:t xml:space="preserve">Utilizar las vistas en PostgreSQL es de vital importancia para facilitar el proceso de consultas debido a que se pueden reutilizar las mismas cuando estas sean requeridas con cierta frecuencia, haciendo que la base de datos sea </w:t>
+        <w:t xml:space="preserve">correctamente los </w:t>
       </w:r>
       <w:proofErr w:type="spellStart"/>
       <w:r>
-        <w:rPr>
-          <w:color w:val="FF0000"/>
-        </w:rPr>
-        <w:t>mas</w:t>
-      </w:r>
-      <w:proofErr w:type="spellEnd"/>
-      <w:r>
-        <w:rPr>
-          <w:color w:val="FF0000"/>
-        </w:rPr>
-        <w:t xml:space="preserve"> eficiente.</w:t>
-      </w:r>
-    </w:p>
-    <w:p>
-      <w:pPr>
-        <w:pStyle w:val="Sinespaciado"/>
-        <w:rPr>
-          <w:color w:val="FF0000"/>
-        </w:rPr>
-      </w:pPr>
-      <w:r>
-        <w:rPr>
-          <w:color w:val="FF0000"/>
-        </w:rPr>
-        <w:t>El uso de transacciones y de procedimientos almacenados es muy útil en las bases de datos relacionales debido a la capacidad de garantizar la integridad de los datos, mantener su consistencia, mejorar el rendimiento, facilitar la reutilización de código además de brindar seguridad a las bases de datos.</w:t>
-      </w:r>
-    </w:p>
-    <w:p>
-      <w:pPr>
-        <w:pStyle w:val="Sinespaciado"/>
-        <w:rPr>
-          <w:rFonts w:cs="Times New Roman"/>
-          <w:szCs w:val="24"/>
-        </w:rPr>
-      </w:pPr>
-      <w:r>
-        <w:t xml:space="preserve">En </w:t>
-      </w:r>
-      <w:r>
-        <w:t>Postgre</w:t>
-      </w:r>
-      <w:r>
-        <w:t>SQL es mu</w:t>
-      </w:r>
-      <w:r>
-        <w:t>y</w:t>
-      </w:r>
-      <w:r>
-        <w:t xml:space="preserve"> útil utilizar </w:t>
-      </w:r>
-      <w:r>
-        <w:t xml:space="preserve">las vistas, </w:t>
-      </w:r>
-      <w:r>
-        <w:t xml:space="preserve">las transacciones </w:t>
-      </w:r>
-      <w:r>
-        <w:t xml:space="preserve">y </w:t>
-      </w:r>
-      <w:r>
-        <w:t>los procedimientos almacenados</w:t>
-      </w:r>
-      <w:r>
-        <w:t xml:space="preserve"> en la búsqueda de mejorar el rendimiento y eficiencia de la base de datos</w:t>
-      </w:r>
-      <w:r>
-        <w:t>.</w:t>
-      </w:r>
-    </w:p>
-    <w:p>
-      <w:pPr>
-        <w:spacing w:line="480" w:lineRule="auto"/>
-        <w:rPr>
-          <w:rFonts w:ascii="Times New Roman" w:hAnsi="Times New Roman" w:cs="Times New Roman"/>
-          <w:color w:val="FF0000"/>
-          <w:sz w:val="24"/>
-          <w:szCs w:val="24"/>
-        </w:rPr>
-      </w:pPr>
-    </w:p>
-    <w:p>
-      <w:pPr>
-        <w:spacing w:line="480" w:lineRule="auto"/>
         <w:rPr>
           <w:rFonts w:ascii="Times New Roman" w:hAnsi="Times New Roman" w:cs="Times New Roman"/>
           <w:sz w:val="24"/>
           <w:szCs w:val="24"/>
         </w:rPr>
-      </w:pPr>
-    </w:p>
-    <w:p>
-      <w:pPr>
+        <w:t>Triggers</w:t>
+      </w:r>
+      <w:proofErr w:type="spellEnd"/>
+      <w:r>
         <w:rPr>
           <w:rFonts w:ascii="Times New Roman" w:hAnsi="Times New Roman" w:cs="Times New Roman"/>
           <w:sz w:val="24"/>
           <w:szCs w:val="24"/>
         </w:rPr>
-      </w:pPr>
-    </w:p>
-    <w:p>
-      <w:pPr>
+        <w:t xml:space="preserve"> con funciones o procedimientos almacenados para optimizar el uso de la base de datos</w:t>
+      </w:r>
+      <w:r>
         <w:rPr>
           <w:rFonts w:ascii="Times New Roman" w:hAnsi="Times New Roman" w:cs="Times New Roman"/>
           <w:sz w:val="24"/>
           <w:szCs w:val="24"/>
         </w:rPr>
-      </w:pPr>
+        <w:t>.</w:t>
+      </w:r>
     </w:p>
     <w:p>
       <w:pPr>
@@ -3057,30 +2951,222 @@
           <w:szCs w:val="24"/>
         </w:rPr>
       </w:pPr>
-    </w:p>
-    <w:p>
-      <w:pPr>
+      <w:r>
         <w:rPr>
           <w:rFonts w:ascii="Times New Roman" w:hAnsi="Times New Roman" w:cs="Times New Roman"/>
           <w:sz w:val="24"/>
           <w:szCs w:val="24"/>
         </w:rPr>
-      </w:pPr>
-    </w:p>
-    <w:p>
-      <w:pPr>
+        <w:br w:type="page"/>
+      </w:r>
+    </w:p>
+    <w:p>
+      <w:pPr>
+        <w:pStyle w:val="Ttulo1"/>
+        <w:rPr>
+          <w:rFonts w:cs="Times New Roman"/>
+          <w:szCs w:val="24"/>
+        </w:rPr>
+      </w:pPr>
+      <w:bookmarkStart w:id="5" w:name="_Toc139449472"/>
+      <w:r>
+        <w:rPr>
+          <w:rFonts w:cs="Times New Roman"/>
+          <w:szCs w:val="24"/>
+        </w:rPr>
+        <w:lastRenderedPageBreak/>
+        <w:t>Justificación</w:t>
+      </w:r>
+      <w:bookmarkEnd w:id="5"/>
+    </w:p>
+    <w:p>
+      <w:pPr>
+        <w:pStyle w:val="Sinespaciado"/>
+      </w:pPr>
+      <w:r>
+        <w:t xml:space="preserve">El uso de los disparadores </w:t>
+      </w:r>
+      <w:r>
+        <w:t xml:space="preserve">o </w:t>
+      </w:r>
+      <w:proofErr w:type="spellStart"/>
+      <w:r>
+        <w:t>Triggers</w:t>
+      </w:r>
+      <w:proofErr w:type="spellEnd"/>
+      <w:r>
+        <w:t xml:space="preserve"> en SQL y específicamente en </w:t>
+      </w:r>
+      <w:r>
+        <w:t xml:space="preserve">PostgreSQL es de vital importancia para facilitar </w:t>
+      </w:r>
+      <w:r>
+        <w:t xml:space="preserve">muchos </w:t>
+      </w:r>
+      <w:r>
+        <w:t>proceso</w:t>
+      </w:r>
+      <w:r>
+        <w:t xml:space="preserve">s donde se requieran </w:t>
+      </w:r>
+      <w:r>
+        <w:t>operaciones complejas que requieran del uso de funciones.</w:t>
+      </w:r>
+    </w:p>
+    <w:p>
+      <w:pPr>
+        <w:pStyle w:val="Sinespaciado"/>
+      </w:pPr>
+      <w:r>
+        <w:t xml:space="preserve">El uso de </w:t>
+      </w:r>
+      <w:proofErr w:type="spellStart"/>
+      <w:r>
+        <w:t>tr</w:t>
+      </w:r>
+      <w:r>
+        <w:t>iggers</w:t>
+      </w:r>
+      <w:proofErr w:type="spellEnd"/>
+      <w:r>
+        <w:t xml:space="preserve"> </w:t>
+      </w:r>
+      <w:r>
+        <w:t>es muy útil en las bases de datos relacionales debido a la capacidad de garantizar la integridad de los datos, mantener su consistencia, mejorar el rendimiento, facilitar la reutilización de código además de brindar seguridad a las bases de datos.</w:t>
+      </w:r>
+    </w:p>
+    <w:p>
+      <w:pPr>
+        <w:pStyle w:val="Sinespaciado"/>
+        <w:rPr>
+          <w:rFonts w:cs="Times New Roman"/>
+          <w:szCs w:val="24"/>
+        </w:rPr>
+      </w:pPr>
+      <w:r>
+        <w:t xml:space="preserve">En </w:t>
+      </w:r>
+      <w:r>
+        <w:t>Postgre</w:t>
+      </w:r>
+      <w:r>
+        <w:t>SQL es mu</w:t>
+      </w:r>
+      <w:r>
+        <w:t>y</w:t>
+      </w:r>
+      <w:r>
+        <w:t xml:space="preserve"> útil utilizar </w:t>
+      </w:r>
+      <w:r>
+        <w:t>l</w:t>
+      </w:r>
+      <w:r>
+        <w:t>os</w:t>
+      </w:r>
+      <w:r>
+        <w:t xml:space="preserve"> </w:t>
+      </w:r>
+      <w:proofErr w:type="spellStart"/>
+      <w:r>
+        <w:t>triggers</w:t>
+      </w:r>
+      <w:proofErr w:type="spellEnd"/>
+      <w:r>
+        <w:t xml:space="preserve">, </w:t>
+      </w:r>
+      <w:r>
+        <w:t xml:space="preserve">las </w:t>
+      </w:r>
+      <w:r>
+        <w:t xml:space="preserve">funciones </w:t>
+      </w:r>
+      <w:r>
+        <w:t xml:space="preserve">y </w:t>
+      </w:r>
+      <w:r>
+        <w:t>los procedimientos almacenados</w:t>
+      </w:r>
+      <w:r>
+        <w:t xml:space="preserve"> en la búsqueda de mejorar el rend</w:t>
+      </w:r>
+      <w:r>
+        <w:t>imiento y eficiencia de la base de datos</w:t>
+      </w:r>
+      <w:r>
+        <w:t>.</w:t>
+      </w:r>
+    </w:p>
+    <w:p>
+      <w:pPr>
+        <w:spacing w:line="480" w:lineRule="auto"/>
         <w:rPr>
           <w:rFonts w:ascii="Times New Roman" w:hAnsi="Times New Roman" w:cs="Times New Roman"/>
           <w:sz w:val="24"/>
           <w:szCs w:val="24"/>
         </w:rPr>
       </w:pPr>
-      <w:r>
+    </w:p>
+    <w:p>
+      <w:pPr>
+        <w:spacing w:line="480" w:lineRule="auto"/>
         <w:rPr>
           <w:rFonts w:ascii="Times New Roman" w:hAnsi="Times New Roman" w:cs="Times New Roman"/>
           <w:sz w:val="24"/>
           <w:szCs w:val="24"/>
         </w:rPr>
+      </w:pPr>
+    </w:p>
+    <w:p>
+      <w:pPr>
+        <w:rPr>
+          <w:rFonts w:ascii="Times New Roman" w:hAnsi="Times New Roman" w:cs="Times New Roman"/>
+          <w:sz w:val="24"/>
+          <w:szCs w:val="24"/>
+        </w:rPr>
+      </w:pPr>
+    </w:p>
+    <w:p>
+      <w:pPr>
+        <w:rPr>
+          <w:rFonts w:ascii="Times New Roman" w:hAnsi="Times New Roman" w:cs="Times New Roman"/>
+          <w:sz w:val="24"/>
+          <w:szCs w:val="24"/>
+        </w:rPr>
+      </w:pPr>
+    </w:p>
+    <w:p>
+      <w:pPr>
+        <w:rPr>
+          <w:rFonts w:ascii="Times New Roman" w:hAnsi="Times New Roman" w:cs="Times New Roman"/>
+          <w:sz w:val="24"/>
+          <w:szCs w:val="24"/>
+        </w:rPr>
+      </w:pPr>
+    </w:p>
+    <w:p>
+      <w:pPr>
+        <w:rPr>
+          <w:rFonts w:ascii="Times New Roman" w:hAnsi="Times New Roman" w:cs="Times New Roman"/>
+          <w:sz w:val="24"/>
+          <w:szCs w:val="24"/>
+        </w:rPr>
+      </w:pPr>
+    </w:p>
+    <w:p>
+      <w:pPr>
+        <w:rPr>
+          <w:rFonts w:ascii="Times New Roman" w:hAnsi="Times New Roman" w:cs="Times New Roman"/>
+          <w:sz w:val="24"/>
+          <w:szCs w:val="24"/>
+        </w:rPr>
+      </w:pPr>
+      <w:r>
+        <w:rPr>
+          <w:rFonts w:ascii="Times New Roman" w:hAnsi="Times New Roman" w:cs="Times New Roman"/>
+          <w:sz w:val="24"/>
+          <w:szCs w:val="24"/>
+        </w:rPr>
         <w:br w:type="page"/>
       </w:r>
     </w:p>
@@ -3174,12 +3260,7 @@
         <w:pStyle w:val="Sinespaciado"/>
       </w:pPr>
       <w:r>
-        <w:t>Un trigger o dis</w:t>
-      </w:r>
-      <w:bookmarkStart w:id="8" w:name="_GoBack"/>
-      <w:bookmarkEnd w:id="8"/>
-      <w:r>
-        <w:t xml:space="preserve">parador es un objeto que se almacena en una base de datos y está asociado a una tabla existente en </w:t>
+        <w:t xml:space="preserve">Un trigger o disparador es un objeto que se almacena en una base de datos y está asociado a una tabla existente en </w:t>
       </w:r>
       <w:r>
         <w:t>la</w:t>
@@ -3209,7 +3290,6 @@
           <w:id w:val="-1236166389"/>
           <w:citation/>
         </w:sdtPr>
-        <w:sdtEndPr/>
         <w:sdtContent>
           <w:r>
             <w:fldChar w:fldCharType="begin"/>
@@ -3267,113 +3347,113 @@
         <w:lastRenderedPageBreak/>
         <w:t xml:space="preserve"> </w:t>
       </w:r>
-      <w:bookmarkStart w:id="9" w:name="_Toc139449475"/>
+      <w:bookmarkStart w:id="8" w:name="_Toc139449475"/>
       <w:r>
         <w:t>Cuáles son las diferencias más representativas que existen entre Funciones, Procedimientos almacenados y Disparadores.</w:t>
       </w:r>
+      <w:bookmarkEnd w:id="8"/>
+    </w:p>
+    <w:p>
+      <w:pPr>
+        <w:pStyle w:val="Sinespaciado"/>
+      </w:pPr>
+      <w:r>
+        <w:t>A diferencia de las funciones los</w:t>
+      </w:r>
+      <w:r>
+        <w:t xml:space="preserve"> disparadores</w:t>
+      </w:r>
+      <w:r>
+        <w:t xml:space="preserve"> no reciben </w:t>
+      </w:r>
+      <w:r>
+        <w:t xml:space="preserve">parámetros como las </w:t>
+      </w:r>
+      <w:r>
+        <w:t>funciones</w:t>
+      </w:r>
+      <w:r>
+        <w:t>, pero si albergan funciones en su interior para ser ejecutadas.</w:t>
+      </w:r>
+    </w:p>
+    <w:p>
+      <w:pPr>
+        <w:pStyle w:val="Sinespaciado"/>
+      </w:pPr>
+      <w:r>
+        <w:t>Los disparadores se ejecutan automáticamente mientras que las funciones y los procedimientos almacenados deben ser ejecutados mediante una sentencia SQL.</w:t>
+      </w:r>
+    </w:p>
+    <w:p>
+      <w:pPr>
+        <w:pStyle w:val="Sinespaciado"/>
+      </w:pPr>
+      <w:r>
+        <w:t>Los disparadores se pueden ejecutar antes o después de que ocurra un evento en la tabla mientras que las funciones y los procedimientos se ejecutan en el momento en que son llamados.</w:t>
+      </w:r>
+    </w:p>
+    <w:p>
+      <w:pPr>
+        <w:pStyle w:val="Sinespaciado"/>
+      </w:pPr>
+      <w:r>
+        <w:t>Los Disparadores se ejecutan cuando existe un cambio en la tabla mientras que las funciones y los procedimientos almacenados ejecutan tareas diversas.</w:t>
+      </w:r>
+    </w:p>
+    <w:p>
+      <w:pPr>
+        <w:pStyle w:val="Sinespaciado"/>
+      </w:pPr>
+      <w:r>
+        <w:t xml:space="preserve">Los disparadores se utilizan para realizar </w:t>
+      </w:r>
+      <w:proofErr w:type="spellStart"/>
+      <w:r>
+        <w:t>auditorias</w:t>
+      </w:r>
+      <w:proofErr w:type="spellEnd"/>
+      <w:r>
+        <w:t xml:space="preserve"> en las bases de datos.</w:t>
+      </w:r>
+    </w:p>
+    <w:p>
+      <w:pPr>
+        <w:pStyle w:val="Sinespaciado"/>
+      </w:pPr>
+      <w:r>
+        <w:t xml:space="preserve">Los disparadores no devuelven ningún valor mientras que las funciones si y los procedimientos almacenados ejecutan </w:t>
+      </w:r>
+      <w:proofErr w:type="gramStart"/>
+      <w:r>
+        <w:t>funciones diversa</w:t>
+      </w:r>
+      <w:proofErr w:type="gramEnd"/>
+      <w:r>
+        <w:t xml:space="preserve"> que tampoco devuelven valor.</w:t>
+      </w:r>
+    </w:p>
+    <w:p>
+      <w:pPr>
+        <w:pStyle w:val="Sinespaciado"/>
+      </w:pPr>
+      <w:r>
+        <w:t>As funciones se pueden utilizar en las consultas o en otras funciones mientras que los disparadores no.</w:t>
+      </w:r>
+    </w:p>
+    <w:p>
+      <w:pPr>
+        <w:pStyle w:val="Ttulo2"/>
+      </w:pPr>
+      <w:bookmarkStart w:id="9" w:name="_Toc139449476"/>
+      <w:proofErr w:type="spellStart"/>
+      <w:r>
+        <w:t>Cual</w:t>
+      </w:r>
+      <w:proofErr w:type="spellEnd"/>
+      <w:r>
+        <w:t xml:space="preserve"> es la sintaxis general de un disparador</w:t>
+      </w:r>
       <w:bookmarkEnd w:id="9"/>
-    </w:p>
-    <w:p>
-      <w:pPr>
-        <w:pStyle w:val="Sinespaciado"/>
-      </w:pPr>
-      <w:r>
-        <w:t>A diferencia de las funciones los</w:t>
-      </w:r>
-      <w:r>
-        <w:t xml:space="preserve"> disparadores</w:t>
-      </w:r>
-      <w:r>
-        <w:t xml:space="preserve"> no reciben </w:t>
-      </w:r>
-      <w:r>
-        <w:t xml:space="preserve">parámetros como las </w:t>
-      </w:r>
-      <w:r>
-        <w:t>funciones</w:t>
-      </w:r>
-      <w:r>
-        <w:t>, pero si albergan funciones en su interior para ser ejecutadas.</w:t>
-      </w:r>
-    </w:p>
-    <w:p>
-      <w:pPr>
-        <w:pStyle w:val="Sinespaciado"/>
-      </w:pPr>
-      <w:r>
-        <w:t>Los disparadores se ejecutan automáticamente mientras que las funciones y los procedimientos almacenados deben ser ejecutados mediante una sentencia SQL.</w:t>
-      </w:r>
-    </w:p>
-    <w:p>
-      <w:pPr>
-        <w:pStyle w:val="Sinespaciado"/>
-      </w:pPr>
-      <w:r>
-        <w:t>Los disparadores se pueden ejecutar antes o después de que ocurra un evento en la tabla mientras que las funciones y los procedimientos se ejecutan en el momento en que son llamados.</w:t>
-      </w:r>
-    </w:p>
-    <w:p>
-      <w:pPr>
-        <w:pStyle w:val="Sinespaciado"/>
-      </w:pPr>
-      <w:r>
-        <w:t>Los Disparadores se ejecutan cuando existe un cambio en la tabla mientras que las funciones y los procedimientos almacenados ejecutan tareas diversas.</w:t>
-      </w:r>
-    </w:p>
-    <w:p>
-      <w:pPr>
-        <w:pStyle w:val="Sinespaciado"/>
-      </w:pPr>
-      <w:r>
-        <w:t xml:space="preserve">Los disparadores se utilizan para realizar </w:t>
-      </w:r>
-      <w:proofErr w:type="spellStart"/>
-      <w:r>
-        <w:t>auditorias</w:t>
-      </w:r>
-      <w:proofErr w:type="spellEnd"/>
-      <w:r>
-        <w:t xml:space="preserve"> en las bases de datos.</w:t>
-      </w:r>
-    </w:p>
-    <w:p>
-      <w:pPr>
-        <w:pStyle w:val="Sinespaciado"/>
-      </w:pPr>
-      <w:r>
-        <w:t xml:space="preserve">Los disparadores no devuelven ningún valor mientras que las funciones si y los procedimientos almacenados ejecutan </w:t>
-      </w:r>
-      <w:proofErr w:type="gramStart"/>
-      <w:r>
-        <w:t>funciones diversa</w:t>
-      </w:r>
-      <w:proofErr w:type="gramEnd"/>
-      <w:r>
-        <w:t xml:space="preserve"> que tampoco devuelven valor.</w:t>
-      </w:r>
-    </w:p>
-    <w:p>
-      <w:pPr>
-        <w:pStyle w:val="Sinespaciado"/>
-      </w:pPr>
-      <w:r>
-        <w:t>As funciones se pueden utilizar en las consultas o en otras funciones mientras que los disparadores no.</w:t>
-      </w:r>
-    </w:p>
-    <w:p>
-      <w:pPr>
-        <w:pStyle w:val="Ttulo2"/>
-      </w:pPr>
-      <w:bookmarkStart w:id="10" w:name="_Toc139449476"/>
-      <w:proofErr w:type="spellStart"/>
-      <w:r>
-        <w:t>Cual</w:t>
-      </w:r>
-      <w:proofErr w:type="spellEnd"/>
-      <w:r>
-        <w:t xml:space="preserve"> es la sintaxis general de un disparador</w:t>
-      </w:r>
-      <w:bookmarkEnd w:id="10"/>
     </w:p>
     <w:p>
       <w:pPr>
@@ -3614,7 +3694,6 @@
           <w:id w:val="1084960031"/>
           <w:citation/>
         </w:sdtPr>
-        <w:sdtEndPr/>
         <w:sdtContent>
           <w:r>
             <w:fldChar w:fldCharType="begin"/>
@@ -3645,11 +3724,11 @@
       <w:pPr>
         <w:pStyle w:val="Ttulo2"/>
       </w:pPr>
-      <w:bookmarkStart w:id="11" w:name="_Toc139449477"/>
+      <w:bookmarkStart w:id="10" w:name="_Toc139449477"/>
       <w:r>
         <w:t>Para que se utilizan las palabras NEW, OLD, BEFORE, AFTER</w:t>
       </w:r>
-      <w:bookmarkEnd w:id="11"/>
+      <w:bookmarkEnd w:id="10"/>
     </w:p>
     <w:p>
       <w:pPr>
@@ -3838,7 +3917,7 @@
       <w:pPr>
         <w:pStyle w:val="Ttulo2"/>
       </w:pPr>
-      <w:bookmarkStart w:id="12" w:name="_Toc139449478"/>
+      <w:bookmarkStart w:id="11" w:name="_Toc139449478"/>
       <w:r>
         <w:t>Crear y probar</w:t>
       </w:r>
@@ -3848,7 +3927,7 @@
       <w:r>
         <w:t>.</w:t>
       </w:r>
-      <w:bookmarkEnd w:id="12"/>
+      <w:bookmarkEnd w:id="11"/>
     </w:p>
     <w:p>
       <w:pPr>
@@ -4341,14 +4420,14 @@
       <w:pPr>
         <w:pStyle w:val="Ttulo2"/>
       </w:pPr>
-      <w:bookmarkStart w:id="13" w:name="_Toc139449479"/>
+      <w:bookmarkStart w:id="12" w:name="_Toc139449479"/>
       <w:r>
         <w:t>Crear y probar</w:t>
       </w:r>
       <w:r>
         <w:t xml:space="preserve"> al menos 1 disparador que se ejecute después de actualizar registros sobre alguna tabla de la BD, manipulando los datos antiguos (los que se van a reemplazar por los datos nuevos)</w:t>
       </w:r>
-      <w:bookmarkEnd w:id="13"/>
+      <w:bookmarkEnd w:id="12"/>
     </w:p>
     <w:p>
       <w:pPr>
@@ -4928,7 +5007,7 @@
       <w:pPr>
         <w:pStyle w:val="Ttulo2"/>
       </w:pPr>
-      <w:bookmarkStart w:id="14" w:name="_Toc139449480"/>
+      <w:bookmarkStart w:id="13" w:name="_Toc139449480"/>
       <w:r>
         <w:lastRenderedPageBreak/>
         <w:t>Crear y probar al menos 1 disparador</w:t>
@@ -4936,112 +5015,117 @@
       <w:r>
         <w:t xml:space="preserve"> que se ejecute antes y después de actualizar registros sobre alguna tabla de la BD.</w:t>
       </w:r>
+      <w:bookmarkEnd w:id="13"/>
+    </w:p>
+    <w:p>
+      <w:pPr>
+        <w:pStyle w:val="Sinespaciado"/>
+      </w:pPr>
+      <w:r>
+        <w:t>En PostgreSQL no es posible que en un disparador se contemplen las dos opciones de BEFORE y AFTER en el mismo trigger por tal razón en este ejemplo se utiliza una misma función con dos triggers asignados a la misma tabla.</w:t>
+      </w:r>
+    </w:p>
+    <w:p>
+      <w:pPr>
+        <w:pStyle w:val="Sinespaciado"/>
+      </w:pPr>
+      <w:r>
+        <w:t>Se crea la función</w:t>
+      </w:r>
+    </w:p>
+    <w:p>
+      <w:pPr>
+        <w:pStyle w:val="Sinespaciado"/>
+      </w:pPr>
+      <w:r>
+        <w:t xml:space="preserve">CREATE OR REPLACE FUNCTION </w:t>
+      </w:r>
+      <w:proofErr w:type="spellStart"/>
+      <w:r>
+        <w:t>auditar_actualizacion_</w:t>
+      </w:r>
+      <w:proofErr w:type="gramStart"/>
+      <w:r>
+        <w:t>contratos</w:t>
+      </w:r>
+      <w:proofErr w:type="spellEnd"/>
+      <w:r>
+        <w:t>(</w:t>
+      </w:r>
+      <w:proofErr w:type="gramEnd"/>
+      <w:r>
+        <w:t>)</w:t>
+      </w:r>
+    </w:p>
+    <w:p>
+      <w:pPr>
+        <w:pStyle w:val="Sinespaciado"/>
+      </w:pPr>
+      <w:r>
+        <w:t>RETURNS TRIGGER AS $$</w:t>
+      </w:r>
+    </w:p>
+    <w:p>
+      <w:pPr>
+        <w:pStyle w:val="Sinespaciado"/>
+      </w:pPr>
+      <w:r>
+        <w:t>BEGIN</w:t>
+      </w:r>
+    </w:p>
+    <w:p>
+      <w:pPr>
+        <w:pStyle w:val="Sinespaciado"/>
+      </w:pPr>
+      <w:r>
+        <w:t xml:space="preserve">    -- Antes de la actualización</w:t>
+      </w:r>
+    </w:p>
+    <w:p>
+      <w:pPr>
+        <w:pStyle w:val="Sinespaciado"/>
+      </w:pPr>
+      <w:r>
+        <w:t xml:space="preserve">    RAISE NOTICE 'Antes de la actualización - Datos antiguos: %', OLD;</w:t>
+      </w:r>
+    </w:p>
+    <w:p>
+      <w:pPr>
+        <w:pStyle w:val="Sinespaciado"/>
+      </w:pPr>
+    </w:p>
+    <w:p>
+      <w:pPr>
+        <w:pStyle w:val="Sinespaciado"/>
+      </w:pPr>
+      <w:r>
+        <w:t xml:space="preserve">    -- Después de la actualización</w:t>
+      </w:r>
+    </w:p>
+    <w:p>
+      <w:pPr>
+        <w:pStyle w:val="Sinespaciado"/>
+      </w:pPr>
+      <w:r>
+        <w:t xml:space="preserve">    RAISE NOTICE 'Después de la actualización - Datos nuevos: %', NEW;</w:t>
+      </w:r>
+    </w:p>
+    <w:p>
+      <w:pPr>
+        <w:pStyle w:val="Sinespaciado"/>
+      </w:pPr>
+    </w:p>
+    <w:p>
+      <w:pPr>
+        <w:pStyle w:val="Sinespaciado"/>
+      </w:pPr>
+      <w:r>
+        <w:t xml:space="preserve">    RETURN </w:t>
+      </w:r>
+      <w:bookmarkStart w:id="14" w:name="_GoBack"/>
       <w:bookmarkEnd w:id="14"/>
-    </w:p>
-    <w:p>
-      <w:pPr>
-        <w:pStyle w:val="Sinespaciado"/>
-      </w:pPr>
-      <w:r>
-        <w:t>En PostgreSQL no es posible que en un disparador se contemplen las dos opciones de BEFORE y AFTER en el mismo trigger por tal razón en este ejemplo se utiliza una misma función con dos triggers asignados a la misma tabla.</w:t>
-      </w:r>
-    </w:p>
-    <w:p>
-      <w:pPr>
-        <w:pStyle w:val="Sinespaciado"/>
-      </w:pPr>
-      <w:r>
-        <w:t>Se crea la función</w:t>
-      </w:r>
-    </w:p>
-    <w:p>
-      <w:pPr>
-        <w:pStyle w:val="Sinespaciado"/>
-      </w:pPr>
-      <w:r>
-        <w:t xml:space="preserve">CREATE OR REPLACE FUNCTION </w:t>
-      </w:r>
-      <w:proofErr w:type="spellStart"/>
-      <w:r>
-        <w:t>auditar_actualizacion_</w:t>
-      </w:r>
-      <w:proofErr w:type="gramStart"/>
-      <w:r>
-        <w:t>contratos</w:t>
-      </w:r>
-      <w:proofErr w:type="spellEnd"/>
-      <w:r>
-        <w:t>(</w:t>
-      </w:r>
-      <w:proofErr w:type="gramEnd"/>
-      <w:r>
-        <w:t>)</w:t>
-      </w:r>
-    </w:p>
-    <w:p>
-      <w:pPr>
-        <w:pStyle w:val="Sinespaciado"/>
-      </w:pPr>
-      <w:r>
-        <w:t>RETURNS TRIGGER AS $$</w:t>
-      </w:r>
-    </w:p>
-    <w:p>
-      <w:pPr>
-        <w:pStyle w:val="Sinespaciado"/>
-      </w:pPr>
-      <w:r>
-        <w:t>BEGIN</w:t>
-      </w:r>
-    </w:p>
-    <w:p>
-      <w:pPr>
-        <w:pStyle w:val="Sinespaciado"/>
-      </w:pPr>
-      <w:r>
-        <w:t xml:space="preserve">    -- Antes de la actualización</w:t>
-      </w:r>
-    </w:p>
-    <w:p>
-      <w:pPr>
-        <w:pStyle w:val="Sinespaciado"/>
-      </w:pPr>
-      <w:r>
-        <w:t xml:space="preserve">    RAISE NOTICE 'Antes de la actualización - Datos antiguos: %', OLD;</w:t>
-      </w:r>
-    </w:p>
-    <w:p>
-      <w:pPr>
-        <w:pStyle w:val="Sinespaciado"/>
-      </w:pPr>
-    </w:p>
-    <w:p>
-      <w:pPr>
-        <w:pStyle w:val="Sinespaciado"/>
-      </w:pPr>
-      <w:r>
-        <w:t xml:space="preserve">    -- Después de la actualización</w:t>
-      </w:r>
-    </w:p>
-    <w:p>
-      <w:pPr>
-        <w:pStyle w:val="Sinespaciado"/>
-      </w:pPr>
-      <w:r>
-        <w:t xml:space="preserve">    RAISE NOTICE 'Después de la actualización - Datos nuevos: %', NEW;</w:t>
-      </w:r>
-    </w:p>
-    <w:p>
-      <w:pPr>
-        <w:pStyle w:val="Sinespaciado"/>
-      </w:pPr>
-    </w:p>
-    <w:p>
-      <w:pPr>
-        <w:pStyle w:val="Sinespaciado"/>
-      </w:pPr>
-      <w:r>
-        <w:t xml:space="preserve">    RETURN NEW;</w:t>
+      <w:r>
+        <w:t>NEW;</w:t>
       </w:r>
     </w:p>
     <w:p>
@@ -7786,7 +7870,6 @@
     <w:p>
       <w:pPr>
         <w:pStyle w:val="Sinespaciado"/>
-        <w:jc w:val="center"/>
       </w:pPr>
       <w:r>
         <w:rPr>
@@ -7832,7 +7915,6 @@
     <w:p>
       <w:pPr>
         <w:pStyle w:val="Sinespaciado"/>
-        <w:jc w:val="center"/>
       </w:pPr>
       <w:r>
         <w:rPr>
@@ -7940,7 +8022,6 @@
     <w:p>
       <w:pPr>
         <w:pStyle w:val="Sinespaciado"/>
-        <w:jc w:val="center"/>
       </w:pPr>
       <w:r>
         <w:rPr>
@@ -8097,7 +8178,6 @@
     <w:p>
       <w:pPr>
         <w:pStyle w:val="Sinespaciado"/>
-        <w:jc w:val="center"/>
       </w:pPr>
       <w:r>
         <w:rPr>
@@ -8346,7 +8426,6 @@
     <w:p>
       <w:pPr>
         <w:pStyle w:val="Sinespaciado"/>
-        <w:jc w:val="center"/>
       </w:pPr>
       <w:r>
         <w:rPr>
@@ -8425,7 +8504,6 @@
     <w:p>
       <w:pPr>
         <w:pStyle w:val="Sinespaciado"/>
-        <w:jc w:val="center"/>
       </w:pPr>
       <w:r>
         <w:rPr>
@@ -8502,7 +8580,6 @@
     <w:p>
       <w:pPr>
         <w:pStyle w:val="Sinespaciado"/>
-        <w:jc w:val="center"/>
       </w:pPr>
       <w:r>
         <w:rPr>
@@ -8629,7 +8706,6 @@
             <w:id w:val="111145805"/>
             <w:bibliography/>
           </w:sdtPr>
-          <w:sdtEndPr/>
           <w:sdtContent>
             <w:p>
               <w:pPr>
@@ -9211,7 +9287,6 @@
         <w:docPartUnique/>
       </w:docPartObj>
     </w:sdtPr>
-    <w:sdtEndPr/>
     <w:sdtContent>
       <w:p>
         <w:pPr>
@@ -11025,7 +11100,7 @@
     <w:autoRedefine/>
     <w:uiPriority w:val="1"/>
     <w:qFormat/>
-    <w:rsid w:val="003D17B1"/>
+    <w:rsid w:val="00DB0E58"/>
     <w:pPr>
       <w:spacing w:before="120" w:after="120" w:line="480" w:lineRule="auto"/>
       <w:ind w:firstLine="720"/>
@@ -11981,7 +12056,7 @@
 </file>
 
 <file path=customXml/itemProps1.xml><?xml version="1.0" encoding="utf-8"?>
-<ds:datastoreItem xmlns:ds="http://schemas.openxmlformats.org/officeDocument/2006/customXml" ds:itemID="{53891EDE-F8AC-4E45-90C5-BA142DCB1948}">
+<ds:datastoreItem xmlns:ds="http://schemas.openxmlformats.org/officeDocument/2006/customXml" ds:itemID="{6D1D045C-18B0-4749-B803-C1A0EC7A0376}">
   <ds:schemaRefs>
     <ds:schemaRef ds:uri="http://schemas.openxmlformats.org/officeDocument/2006/bibliography"/>
   </ds:schemaRefs>

</xml_diff>

<commit_message>
se actualiza documento de postgresql
</commit_message>
<xml_diff>
--- a/PostgreSQL/actividad_4_PostgreSQL_Jonny_LunaGuerrero_bd-2_2023-1.docx
+++ b/PostgreSQL/actividad_4_PostgreSQL_Jonny_LunaGuerrero_bd-2_2023-1.docx
@@ -443,7 +443,7 @@
         <w:br w:type="page"/>
       </w:r>
     </w:p>
-    <w:bookmarkStart w:id="0" w:name="_Toc139449467" w:displacedByCustomXml="next"/>
+    <w:bookmarkStart w:id="0" w:name="_Toc139909080" w:displacedByCustomXml="next"/>
     <w:sdt>
       <w:sdtPr>
         <w:rPr>
@@ -479,7 +479,9 @@
             </w:rPr>
             <w:t>Tabla de Contenido</w:t>
           </w:r>
+          <w:bookmarkStart w:id="1" w:name="_GoBack"/>
           <w:bookmarkEnd w:id="0"/>
+          <w:bookmarkEnd w:id="1"/>
         </w:p>
         <w:p>
           <w:pPr>
@@ -517,7 +519,7 @@
             </w:rPr>
             <w:fldChar w:fldCharType="separate"/>
           </w:r>
-          <w:hyperlink w:anchor="_Toc139449467" w:history="1">
+          <w:hyperlink w:anchor="_Toc139909080" w:history="1">
             <w:r>
               <w:rPr>
                 <w:rStyle w:val="Hipervnculo"/>
@@ -560,7 +562,7 @@
                 <w:noProof/>
                 <w:webHidden/>
               </w:rPr>
-              <w:instrText xml:space="preserve"> PAGEREF _Toc139449467 \h </w:instrText>
+              <w:instrText xml:space="preserve"> PAGEREF _Toc139909080 \h </w:instrText>
             </w:r>
             <w:r>
               <w:rPr>
@@ -603,7 +605,7 @@
               <w:noProof/>
             </w:rPr>
           </w:pPr>
-          <w:hyperlink w:anchor="_Toc139449468" w:history="1">
+          <w:hyperlink w:anchor="_Toc139909081" w:history="1">
             <w:r>
               <w:rPr>
                 <w:rStyle w:val="Hipervnculo"/>
@@ -644,7 +646,7 @@
                 <w:noProof/>
                 <w:webHidden/>
               </w:rPr>
-              <w:instrText xml:space="preserve"> PAGEREF _Toc139449468 \h </w:instrText>
+              <w:instrText xml:space="preserve"> PAGEREF _Toc139909081 \h </w:instrText>
             </w:r>
             <w:r>
               <w:rPr>
@@ -664,7 +666,7 @@
                 <w:noProof/>
                 <w:webHidden/>
               </w:rPr>
-              <w:t>3</w:t>
+              <w:t>4</w:t>
             </w:r>
             <w:r>
               <w:rPr>
@@ -687,7 +689,7 @@
               <w:noProof/>
             </w:rPr>
           </w:pPr>
-          <w:hyperlink w:anchor="_Toc139449469" w:history="1">
+          <w:hyperlink w:anchor="_Toc139909082" w:history="1">
             <w:r>
               <w:rPr>
                 <w:rStyle w:val="Hipervnculo"/>
@@ -728,7 +730,7 @@
                 <w:noProof/>
                 <w:webHidden/>
               </w:rPr>
-              <w:instrText xml:space="preserve"> PAGEREF _Toc139449469 \h </w:instrText>
+              <w:instrText xml:space="preserve"> PAGEREF _Toc139909082 \h </w:instrText>
             </w:r>
             <w:r>
               <w:rPr>
@@ -748,7 +750,7 @@
                 <w:noProof/>
                 <w:webHidden/>
               </w:rPr>
-              <w:t>4</w:t>
+              <w:t>5</w:t>
             </w:r>
             <w:r>
               <w:rPr>
@@ -771,7 +773,7 @@
               <w:noProof/>
             </w:rPr>
           </w:pPr>
-          <w:hyperlink w:anchor="_Toc139449470" w:history="1">
+          <w:hyperlink w:anchor="_Toc139909083" w:history="1">
             <w:r>
               <w:rPr>
                 <w:rStyle w:val="Hipervnculo"/>
@@ -812,7 +814,7 @@
                 <w:noProof/>
                 <w:webHidden/>
               </w:rPr>
-              <w:instrText xml:space="preserve"> PAGEREF _Toc139449470 \h </w:instrText>
+              <w:instrText xml:space="preserve"> PAGEREF _Toc139909083 \h </w:instrText>
             </w:r>
             <w:r>
               <w:rPr>
@@ -832,7 +834,7 @@
                 <w:noProof/>
                 <w:webHidden/>
               </w:rPr>
-              <w:t>4</w:t>
+              <w:t>5</w:t>
             </w:r>
             <w:r>
               <w:rPr>
@@ -855,7 +857,7 @@
               <w:noProof/>
             </w:rPr>
           </w:pPr>
-          <w:hyperlink w:anchor="_Toc139449471" w:history="1">
+          <w:hyperlink w:anchor="_Toc139909084" w:history="1">
             <w:r>
               <w:rPr>
                 <w:rStyle w:val="Hipervnculo"/>
@@ -896,7 +898,7 @@
                 <w:noProof/>
                 <w:webHidden/>
               </w:rPr>
-              <w:instrText xml:space="preserve"> PAGEREF _Toc139449471 \h </w:instrText>
+              <w:instrText xml:space="preserve"> PAGEREF _Toc139909084 \h </w:instrText>
             </w:r>
             <w:r>
               <w:rPr>
@@ -916,7 +918,7 @@
                 <w:noProof/>
                 <w:webHidden/>
               </w:rPr>
-              <w:t>4</w:t>
+              <w:t>5</w:t>
             </w:r>
             <w:r>
               <w:rPr>
@@ -939,7 +941,7 @@
               <w:noProof/>
             </w:rPr>
           </w:pPr>
-          <w:hyperlink w:anchor="_Toc139449472" w:history="1">
+          <w:hyperlink w:anchor="_Toc139909085" w:history="1">
             <w:r>
               <w:rPr>
                 <w:rStyle w:val="Hipervnculo"/>
@@ -980,7 +982,7 @@
                 <w:noProof/>
                 <w:webHidden/>
               </w:rPr>
-              <w:instrText xml:space="preserve"> PAGEREF _Toc139449472 \h </w:instrText>
+              <w:instrText xml:space="preserve"> PAGEREF _Toc139909085 \h </w:instrText>
             </w:r>
             <w:r>
               <w:rPr>
@@ -1000,7 +1002,7 @@
                 <w:noProof/>
                 <w:webHidden/>
               </w:rPr>
-              <w:t>5</w:t>
+              <w:t>6</w:t>
             </w:r>
             <w:r>
               <w:rPr>
@@ -1023,7 +1025,7 @@
               <w:noProof/>
             </w:rPr>
           </w:pPr>
-          <w:hyperlink w:anchor="_Toc139449473" w:history="1">
+          <w:hyperlink w:anchor="_Toc139909086" w:history="1">
             <w:r>
               <w:rPr>
                 <w:rStyle w:val="Hipervnculo"/>
@@ -1064,7 +1066,7 @@
                 <w:noProof/>
                 <w:webHidden/>
               </w:rPr>
-              <w:instrText xml:space="preserve"> PAGEREF _Toc139449473 \h </w:instrText>
+              <w:instrText xml:space="preserve"> PAGEREF _Toc139909086 \h </w:instrText>
             </w:r>
             <w:r>
               <w:rPr>
@@ -1084,7 +1086,7 @@
                 <w:noProof/>
                 <w:webHidden/>
               </w:rPr>
-              <w:t>6</w:t>
+              <w:t>7</w:t>
             </w:r>
             <w:r>
               <w:rPr>
@@ -1107,7 +1109,7 @@
               <w:noProof/>
             </w:rPr>
           </w:pPr>
-          <w:hyperlink w:anchor="_Toc139449474" w:history="1">
+          <w:hyperlink w:anchor="_Toc139909087" w:history="1">
             <w:r>
               <w:rPr>
                 <w:rStyle w:val="Hipervnculo"/>
@@ -1148,7 +1150,7 @@
                 <w:noProof/>
                 <w:webHidden/>
               </w:rPr>
-              <w:instrText xml:space="preserve"> PAGEREF _Toc139449474 \h </w:instrText>
+              <w:instrText xml:space="preserve"> PAGEREF _Toc139909087 \h </w:instrText>
             </w:r>
             <w:r>
               <w:rPr>
@@ -1168,7 +1170,7 @@
                 <w:noProof/>
                 <w:webHidden/>
               </w:rPr>
-              <w:t>6</w:t>
+              <w:t>7</w:t>
             </w:r>
             <w:r>
               <w:rPr>
@@ -1191,7 +1193,7 @@
               <w:noProof/>
             </w:rPr>
           </w:pPr>
-          <w:hyperlink w:anchor="_Toc139449475" w:history="1">
+          <w:hyperlink w:anchor="_Toc139909088" w:history="1">
             <w:r>
               <w:rPr>
                 <w:rStyle w:val="Hipervnculo"/>
@@ -1232,7 +1234,7 @@
                 <w:noProof/>
                 <w:webHidden/>
               </w:rPr>
-              <w:instrText xml:space="preserve"> PAGEREF _Toc139449475 \h </w:instrText>
+              <w:instrText xml:space="preserve"> PAGEREF _Toc139909088 \h </w:instrText>
             </w:r>
             <w:r>
               <w:rPr>
@@ -1252,7 +1254,7 @@
                 <w:noProof/>
                 <w:webHidden/>
               </w:rPr>
-              <w:t>7</w:t>
+              <w:t>8</w:t>
             </w:r>
             <w:r>
               <w:rPr>
@@ -1275,7 +1277,7 @@
               <w:noProof/>
             </w:rPr>
           </w:pPr>
-          <w:hyperlink w:anchor="_Toc139449476" w:history="1">
+          <w:hyperlink w:anchor="_Toc139909089" w:history="1">
             <w:r>
               <w:rPr>
                 <w:rStyle w:val="Hipervnculo"/>
@@ -1316,7 +1318,7 @@
                 <w:noProof/>
                 <w:webHidden/>
               </w:rPr>
-              <w:instrText xml:space="preserve"> PAGEREF _Toc139449476 \h </w:instrText>
+              <w:instrText xml:space="preserve"> PAGEREF _Toc139909089 \h </w:instrText>
             </w:r>
             <w:r>
               <w:rPr>
@@ -1336,7 +1338,7 @@
                 <w:noProof/>
                 <w:webHidden/>
               </w:rPr>
-              <w:t>7</w:t>
+              <w:t>8</w:t>
             </w:r>
             <w:r>
               <w:rPr>
@@ -1359,7 +1361,7 @@
               <w:noProof/>
             </w:rPr>
           </w:pPr>
-          <w:hyperlink w:anchor="_Toc139449477" w:history="1">
+          <w:hyperlink w:anchor="_Toc139909090" w:history="1">
             <w:r>
               <w:rPr>
                 <w:rStyle w:val="Hipervnculo"/>
@@ -1400,7 +1402,7 @@
                 <w:noProof/>
                 <w:webHidden/>
               </w:rPr>
-              <w:instrText xml:space="preserve"> PAGEREF _Toc139449477 \h </w:instrText>
+              <w:instrText xml:space="preserve"> PAGEREF _Toc139909090 \h </w:instrText>
             </w:r>
             <w:r>
               <w:rPr>
@@ -1420,7 +1422,7 @@
                 <w:noProof/>
                 <w:webHidden/>
               </w:rPr>
-              <w:t>8</w:t>
+              <w:t>9</w:t>
             </w:r>
             <w:r>
               <w:rPr>
@@ -1443,7 +1445,7 @@
               <w:noProof/>
             </w:rPr>
           </w:pPr>
-          <w:hyperlink w:anchor="_Toc139449478" w:history="1">
+          <w:hyperlink w:anchor="_Toc139909091" w:history="1">
             <w:r>
               <w:rPr>
                 <w:rStyle w:val="Hipervnculo"/>
@@ -1484,7 +1486,7 @@
                 <w:noProof/>
                 <w:webHidden/>
               </w:rPr>
-              <w:instrText xml:space="preserve"> PAGEREF _Toc139449478 \h </w:instrText>
+              <w:instrText xml:space="preserve"> PAGEREF _Toc139909091 \h </w:instrText>
             </w:r>
             <w:r>
               <w:rPr>
@@ -1504,7 +1506,7 @@
                 <w:noProof/>
                 <w:webHidden/>
               </w:rPr>
-              <w:t>9</w:t>
+              <w:t>10</w:t>
             </w:r>
             <w:r>
               <w:rPr>
@@ -1527,7 +1529,7 @@
               <w:noProof/>
             </w:rPr>
           </w:pPr>
-          <w:hyperlink w:anchor="_Toc139449479" w:history="1">
+          <w:hyperlink w:anchor="_Toc139909092" w:history="1">
             <w:r>
               <w:rPr>
                 <w:rStyle w:val="Hipervnculo"/>
@@ -1568,7 +1570,7 @@
                 <w:noProof/>
                 <w:webHidden/>
               </w:rPr>
-              <w:instrText xml:space="preserve"> PAGEREF _Toc139449479 \h </w:instrText>
+              <w:instrText xml:space="preserve"> PAGEREF _Toc139909092 \h </w:instrText>
             </w:r>
             <w:r>
               <w:rPr>
@@ -1588,7 +1590,7 @@
                 <w:noProof/>
                 <w:webHidden/>
               </w:rPr>
-              <w:t>11</w:t>
+              <w:t>12</w:t>
             </w:r>
             <w:r>
               <w:rPr>
@@ -1611,7 +1613,7 @@
               <w:noProof/>
             </w:rPr>
           </w:pPr>
-          <w:hyperlink w:anchor="_Toc139449480" w:history="1">
+          <w:hyperlink w:anchor="_Toc139909093" w:history="1">
             <w:r>
               <w:rPr>
                 <w:rStyle w:val="Hipervnculo"/>
@@ -1652,7 +1654,7 @@
                 <w:noProof/>
                 <w:webHidden/>
               </w:rPr>
-              <w:instrText xml:space="preserve"> PAGEREF _Toc139449480 \h </w:instrText>
+              <w:instrText xml:space="preserve"> PAGEREF _Toc139909093 \h </w:instrText>
             </w:r>
             <w:r>
               <w:rPr>
@@ -1672,7 +1674,7 @@
                 <w:noProof/>
                 <w:webHidden/>
               </w:rPr>
-              <w:t>14</w:t>
+              <w:t>15</w:t>
             </w:r>
             <w:r>
               <w:rPr>
@@ -1695,7 +1697,7 @@
               <w:noProof/>
             </w:rPr>
           </w:pPr>
-          <w:hyperlink w:anchor="_Toc139449481" w:history="1">
+          <w:hyperlink w:anchor="_Toc139909094" w:history="1">
             <w:r>
               <w:rPr>
                 <w:rStyle w:val="Hipervnculo"/>
@@ -1736,7 +1738,7 @@
                 <w:noProof/>
                 <w:webHidden/>
               </w:rPr>
-              <w:instrText xml:space="preserve"> PAGEREF _Toc139449481 \h </w:instrText>
+              <w:instrText xml:space="preserve"> PAGEREF _Toc139909094 \h </w:instrText>
             </w:r>
             <w:r>
               <w:rPr>
@@ -1756,7 +1758,7 @@
                 <w:noProof/>
                 <w:webHidden/>
               </w:rPr>
-              <w:t>17</w:t>
+              <w:t>18</w:t>
             </w:r>
             <w:r>
               <w:rPr>
@@ -1779,7 +1781,7 @@
               <w:noProof/>
             </w:rPr>
           </w:pPr>
-          <w:hyperlink w:anchor="_Toc139449482" w:history="1">
+          <w:hyperlink w:anchor="_Toc139909095" w:history="1">
             <w:r>
               <w:rPr>
                 <w:rStyle w:val="Hipervnculo"/>
@@ -1820,7 +1822,7 @@
                 <w:noProof/>
                 <w:webHidden/>
               </w:rPr>
-              <w:instrText xml:space="preserve"> PAGEREF _Toc139449482 \h </w:instrText>
+              <w:instrText xml:space="preserve"> PAGEREF _Toc139909095 \h </w:instrText>
             </w:r>
             <w:r>
               <w:rPr>
@@ -1840,7 +1842,7 @@
                 <w:noProof/>
                 <w:webHidden/>
               </w:rPr>
-              <w:t>17</w:t>
+              <w:t>18</w:t>
             </w:r>
             <w:r>
               <w:rPr>
@@ -1863,7 +1865,7 @@
               <w:noProof/>
             </w:rPr>
           </w:pPr>
-          <w:hyperlink w:anchor="_Toc139449483" w:history="1">
+          <w:hyperlink w:anchor="_Toc139909096" w:history="1">
             <w:r>
               <w:rPr>
                 <w:rStyle w:val="Hipervnculo"/>
@@ -1904,7 +1906,7 @@
                 <w:noProof/>
                 <w:webHidden/>
               </w:rPr>
-              <w:instrText xml:space="preserve"> PAGEREF _Toc139449483 \h </w:instrText>
+              <w:instrText xml:space="preserve"> PAGEREF _Toc139909096 \h </w:instrText>
             </w:r>
             <w:r>
               <w:rPr>
@@ -1924,7 +1926,7 @@
                 <w:noProof/>
                 <w:webHidden/>
               </w:rPr>
-              <w:t>19</w:t>
+              <w:t>20</w:t>
             </w:r>
             <w:r>
               <w:rPr>
@@ -1947,7 +1949,7 @@
               <w:noProof/>
             </w:rPr>
           </w:pPr>
-          <w:hyperlink w:anchor="_Toc139449484" w:history="1">
+          <w:hyperlink w:anchor="_Toc139909097" w:history="1">
             <w:r>
               <w:rPr>
                 <w:rStyle w:val="Hipervnculo"/>
@@ -1988,7 +1990,7 @@
                 <w:noProof/>
                 <w:webHidden/>
               </w:rPr>
-              <w:instrText xml:space="preserve"> PAGEREF _Toc139449484 \h </w:instrText>
+              <w:instrText xml:space="preserve"> PAGEREF _Toc139909097 \h </w:instrText>
             </w:r>
             <w:r>
               <w:rPr>
@@ -2008,7 +2010,7 @@
                 <w:noProof/>
                 <w:webHidden/>
               </w:rPr>
-              <w:t>19</w:t>
+              <w:t>20</w:t>
             </w:r>
             <w:r>
               <w:rPr>
@@ -2031,7 +2033,7 @@
               <w:noProof/>
             </w:rPr>
           </w:pPr>
-          <w:hyperlink w:anchor="_Toc139449485" w:history="1">
+          <w:hyperlink w:anchor="_Toc139909098" w:history="1">
             <w:r>
               <w:rPr>
                 <w:rStyle w:val="Hipervnculo"/>
@@ -2072,7 +2074,7 @@
                 <w:noProof/>
                 <w:webHidden/>
               </w:rPr>
-              <w:instrText xml:space="preserve"> PAGEREF _Toc139449485 \h </w:instrText>
+              <w:instrText xml:space="preserve"> PAGEREF _Toc139909098 \h </w:instrText>
             </w:r>
             <w:r>
               <w:rPr>
@@ -2092,7 +2094,7 @@
                 <w:noProof/>
                 <w:webHidden/>
               </w:rPr>
-              <w:t>22</w:t>
+              <w:t>23</w:t>
             </w:r>
             <w:r>
               <w:rPr>
@@ -2115,7 +2117,7 @@
               <w:noProof/>
             </w:rPr>
           </w:pPr>
-          <w:hyperlink w:anchor="_Toc139449486" w:history="1">
+          <w:hyperlink w:anchor="_Toc139909099" w:history="1">
             <w:r>
               <w:rPr>
                 <w:rStyle w:val="Hipervnculo"/>
@@ -2156,7 +2158,7 @@
                 <w:noProof/>
                 <w:webHidden/>
               </w:rPr>
-              <w:instrText xml:space="preserve"> PAGEREF _Toc139449486 \h </w:instrText>
+              <w:instrText xml:space="preserve"> PAGEREF _Toc139909099 \h </w:instrText>
             </w:r>
             <w:r>
               <w:rPr>
@@ -2176,7 +2178,7 @@
                 <w:noProof/>
                 <w:webHidden/>
               </w:rPr>
-              <w:t>24</w:t>
+              <w:t>25</w:t>
             </w:r>
             <w:r>
               <w:rPr>
@@ -2199,7 +2201,7 @@
               <w:noProof/>
             </w:rPr>
           </w:pPr>
-          <w:hyperlink w:anchor="_Toc139449487" w:history="1">
+          <w:hyperlink w:anchor="_Toc139909100" w:history="1">
             <w:r>
               <w:rPr>
                 <w:rStyle w:val="Hipervnculo"/>
@@ -2240,7 +2242,7 @@
                 <w:noProof/>
                 <w:webHidden/>
               </w:rPr>
-              <w:instrText xml:space="preserve"> PAGEREF _Toc139449487 \h </w:instrText>
+              <w:instrText xml:space="preserve"> PAGEREF _Toc139909100 \h </w:instrText>
             </w:r>
             <w:r>
               <w:rPr>
@@ -2260,7 +2262,7 @@
                 <w:noProof/>
                 <w:webHidden/>
               </w:rPr>
-              <w:t>25</w:t>
+              <w:t>26</w:t>
             </w:r>
             <w:r>
               <w:rPr>
@@ -2283,7 +2285,7 @@
               <w:noProof/>
             </w:rPr>
           </w:pPr>
-          <w:hyperlink w:anchor="_Toc139449488" w:history="1">
+          <w:hyperlink w:anchor="_Toc139909101" w:history="1">
             <w:r>
               <w:rPr>
                 <w:rStyle w:val="Hipervnculo"/>
@@ -2324,7 +2326,7 @@
                 <w:noProof/>
                 <w:webHidden/>
               </w:rPr>
-              <w:instrText xml:space="preserve"> PAGEREF _Toc139449488 \h </w:instrText>
+              <w:instrText xml:space="preserve"> PAGEREF _Toc139909101 \h </w:instrText>
             </w:r>
             <w:r>
               <w:rPr>
@@ -2344,7 +2346,7 @@
                 <w:noProof/>
                 <w:webHidden/>
               </w:rPr>
-              <w:t>26</w:t>
+              <w:t>27</w:t>
             </w:r>
             <w:r>
               <w:rPr>
@@ -2367,7 +2369,7 @@
               <w:noProof/>
             </w:rPr>
           </w:pPr>
-          <w:hyperlink w:anchor="_Toc139449489" w:history="1">
+          <w:hyperlink w:anchor="_Toc139909102" w:history="1">
             <w:r>
               <w:rPr>
                 <w:rStyle w:val="Hipervnculo"/>
@@ -2387,6 +2389,90 @@
                 <w:rStyle w:val="Hipervnculo"/>
                 <w:noProof/>
               </w:rPr>
+              <w:t>Sintesis</w:t>
+            </w:r>
+            <w:r>
+              <w:rPr>
+                <w:noProof/>
+                <w:webHidden/>
+              </w:rPr>
+              <w:tab/>
+            </w:r>
+            <w:r>
+              <w:rPr>
+                <w:noProof/>
+                <w:webHidden/>
+              </w:rPr>
+              <w:fldChar w:fldCharType="begin"/>
+            </w:r>
+            <w:r>
+              <w:rPr>
+                <w:noProof/>
+                <w:webHidden/>
+              </w:rPr>
+              <w:instrText xml:space="preserve"> PAGEREF _Toc139909102 \h </w:instrText>
+            </w:r>
+            <w:r>
+              <w:rPr>
+                <w:noProof/>
+                <w:webHidden/>
+              </w:rPr>
+            </w:r>
+            <w:r>
+              <w:rPr>
+                <w:noProof/>
+                <w:webHidden/>
+              </w:rPr>
+              <w:fldChar w:fldCharType="separate"/>
+            </w:r>
+            <w:r>
+              <w:rPr>
+                <w:noProof/>
+                <w:webHidden/>
+              </w:rPr>
+              <w:t>32</w:t>
+            </w:r>
+            <w:r>
+              <w:rPr>
+                <w:noProof/>
+                <w:webHidden/>
+              </w:rPr>
+              <w:fldChar w:fldCharType="end"/>
+            </w:r>
+          </w:hyperlink>
+        </w:p>
+        <w:p>
+          <w:pPr>
+            <w:pStyle w:val="TDC1"/>
+            <w:tabs>
+              <w:tab w:val="left" w:pos="440"/>
+              <w:tab w:val="right" w:leader="dot" w:pos="9350"/>
+            </w:tabs>
+            <w:rPr>
+              <w:rFonts w:cstheme="minorBidi"/>
+              <w:noProof/>
+            </w:rPr>
+          </w:pPr>
+          <w:hyperlink w:anchor="_Toc139909103" w:history="1">
+            <w:r>
+              <w:rPr>
+                <w:rStyle w:val="Hipervnculo"/>
+                <w:noProof/>
+              </w:rPr>
+              <w:t>7</w:t>
+            </w:r>
+            <w:r>
+              <w:rPr>
+                <w:rFonts w:cstheme="minorBidi"/>
+                <w:noProof/>
+              </w:rPr>
+              <w:tab/>
+            </w:r>
+            <w:r>
+              <w:rPr>
+                <w:rStyle w:val="Hipervnculo"/>
+                <w:noProof/>
+              </w:rPr>
               <w:t>Bibliografía</w:t>
             </w:r>
             <w:r>
@@ -2408,7 +2494,7 @@
                 <w:noProof/>
                 <w:webHidden/>
               </w:rPr>
-              <w:instrText xml:space="preserve"> PAGEREF _Toc139449489 \h </w:instrText>
+              <w:instrText xml:space="preserve"> PAGEREF _Toc139909103 \h </w:instrText>
             </w:r>
             <w:r>
               <w:rPr>
@@ -2428,7 +2514,7 @@
                 <w:noProof/>
                 <w:webHidden/>
               </w:rPr>
-              <w:t>31</w:t>
+              <w:t>33</w:t>
             </w:r>
             <w:r>
               <w:rPr>
@@ -2473,6 +2559,7 @@
         </w:rPr>
       </w:pPr>
       <w:r>
+        <w:lastRenderedPageBreak/>
         <w:br w:type="page"/>
       </w:r>
     </w:p>
@@ -2480,12 +2567,12 @@
       <w:pPr>
         <w:pStyle w:val="Ttulo1"/>
       </w:pPr>
-      <w:bookmarkStart w:id="1" w:name="_Toc139449468"/>
+      <w:bookmarkStart w:id="2" w:name="_Toc139909081"/>
       <w:r>
         <w:lastRenderedPageBreak/>
         <w:t>Introducción</w:t>
       </w:r>
-      <w:bookmarkEnd w:id="1"/>
+      <w:bookmarkEnd w:id="2"/>
     </w:p>
     <w:p>
       <w:pPr>
@@ -2638,7 +2725,7 @@
           <w:szCs w:val="24"/>
         </w:rPr>
       </w:pPr>
-      <w:bookmarkStart w:id="2" w:name="_Toc139449469"/>
+      <w:bookmarkStart w:id="3" w:name="_Toc139909082"/>
       <w:r>
         <w:rPr>
           <w:rFonts w:cs="Times New Roman"/>
@@ -2647,13 +2734,13 @@
         <w:lastRenderedPageBreak/>
         <w:t>Objetivos</w:t>
       </w:r>
-      <w:bookmarkEnd w:id="2"/>
+      <w:bookmarkEnd w:id="3"/>
     </w:p>
     <w:p>
       <w:pPr>
         <w:pStyle w:val="Ttulo2"/>
       </w:pPr>
-      <w:bookmarkStart w:id="3" w:name="_Toc139449470"/>
+      <w:bookmarkStart w:id="4" w:name="_Toc139909083"/>
       <w:r>
         <w:rPr>
           <w:rStyle w:val="Ttulo2Car"/>
@@ -2664,7 +2751,7 @@
       <w:r>
         <w:t>:</w:t>
       </w:r>
-      <w:bookmarkEnd w:id="3"/>
+      <w:bookmarkEnd w:id="4"/>
       <w:r>
         <w:t xml:space="preserve"> </w:t>
       </w:r>
@@ -2718,7 +2805,7 @@
           <w:szCs w:val="24"/>
         </w:rPr>
       </w:pPr>
-      <w:bookmarkStart w:id="4" w:name="_Toc139449471"/>
+      <w:bookmarkStart w:id="5" w:name="_Toc139909084"/>
       <w:r>
         <w:rPr>
           <w:rFonts w:cs="Times New Roman"/>
@@ -2726,7 +2813,7 @@
         </w:rPr>
         <w:t>Objetivos específicos</w:t>
       </w:r>
-      <w:bookmarkEnd w:id="4"/>
+      <w:bookmarkEnd w:id="5"/>
     </w:p>
     <w:p>
       <w:pPr>
@@ -2968,7 +3055,7 @@
           <w:szCs w:val="24"/>
         </w:rPr>
       </w:pPr>
-      <w:bookmarkStart w:id="5" w:name="_Toc139449472"/>
+      <w:bookmarkStart w:id="6" w:name="_Toc139909085"/>
       <w:r>
         <w:rPr>
           <w:rFonts w:cs="Times New Roman"/>
@@ -2977,7 +3064,7 @@
         <w:lastRenderedPageBreak/>
         <w:t>Justificación</w:t>
       </w:r>
-      <w:bookmarkEnd w:id="5"/>
+      <w:bookmarkEnd w:id="6"/>
     </w:p>
     <w:p>
       <w:pPr>
@@ -3174,12 +3261,12 @@
       <w:pPr>
         <w:pStyle w:val="Ttulo1"/>
       </w:pPr>
-      <w:bookmarkStart w:id="6" w:name="_Toc139449473"/>
+      <w:bookmarkStart w:id="7" w:name="_Toc139909086"/>
       <w:r>
         <w:lastRenderedPageBreak/>
         <w:t>Desarrollo</w:t>
       </w:r>
-      <w:bookmarkEnd w:id="6"/>
+      <w:bookmarkEnd w:id="7"/>
     </w:p>
     <w:p>
       <w:pPr>
@@ -3243,7 +3330,7 @@
       <w:pPr>
         <w:pStyle w:val="Ttulo2"/>
       </w:pPr>
-      <w:bookmarkStart w:id="7" w:name="_Toc139449474"/>
+      <w:bookmarkStart w:id="8" w:name="_Toc139909087"/>
       <w:r>
         <w:t xml:space="preserve">Qué es y </w:t>
       </w:r>
@@ -3253,7 +3340,7 @@
       <w:r>
         <w:t xml:space="preserve"> es el objetivo de un Disparador o Trigger.</w:t>
       </w:r>
-      <w:bookmarkEnd w:id="7"/>
+      <w:bookmarkEnd w:id="8"/>
     </w:p>
     <w:p>
       <w:pPr>
@@ -3290,6 +3377,7 @@
           <w:id w:val="-1236166389"/>
           <w:citation/>
         </w:sdtPr>
+        <w:sdtEndPr/>
         <w:sdtContent>
           <w:r>
             <w:fldChar w:fldCharType="begin"/>
@@ -3347,11 +3435,11 @@
         <w:lastRenderedPageBreak/>
         <w:t xml:space="preserve"> </w:t>
       </w:r>
-      <w:bookmarkStart w:id="8" w:name="_Toc139449475"/>
+      <w:bookmarkStart w:id="9" w:name="_Toc139909088"/>
       <w:r>
         <w:t>Cuáles son las diferencias más representativas que existen entre Funciones, Procedimientos almacenados y Disparadores.</w:t>
       </w:r>
-      <w:bookmarkEnd w:id="8"/>
+      <w:bookmarkEnd w:id="9"/>
     </w:p>
     <w:p>
       <w:pPr>
@@ -3444,7 +3532,7 @@
       <w:pPr>
         <w:pStyle w:val="Ttulo2"/>
       </w:pPr>
-      <w:bookmarkStart w:id="9" w:name="_Toc139449476"/>
+      <w:bookmarkStart w:id="10" w:name="_Toc139909089"/>
       <w:proofErr w:type="spellStart"/>
       <w:r>
         <w:t>Cual</w:t>
@@ -3453,7 +3541,7 @@
       <w:r>
         <w:t xml:space="preserve"> es la sintaxis general de un disparador</w:t>
       </w:r>
-      <w:bookmarkEnd w:id="9"/>
+      <w:bookmarkEnd w:id="10"/>
     </w:p>
     <w:p>
       <w:pPr>
@@ -3694,6 +3782,7 @@
           <w:id w:val="1084960031"/>
           <w:citation/>
         </w:sdtPr>
+        <w:sdtEndPr/>
         <w:sdtContent>
           <w:r>
             <w:fldChar w:fldCharType="begin"/>
@@ -3724,11 +3813,11 @@
       <w:pPr>
         <w:pStyle w:val="Ttulo2"/>
       </w:pPr>
-      <w:bookmarkStart w:id="10" w:name="_Toc139449477"/>
+      <w:bookmarkStart w:id="11" w:name="_Toc139909090"/>
       <w:r>
         <w:t>Para que se utilizan las palabras NEW, OLD, BEFORE, AFTER</w:t>
       </w:r>
-      <w:bookmarkEnd w:id="10"/>
+      <w:bookmarkEnd w:id="11"/>
     </w:p>
     <w:p>
       <w:pPr>
@@ -3917,7 +4006,7 @@
       <w:pPr>
         <w:pStyle w:val="Ttulo2"/>
       </w:pPr>
-      <w:bookmarkStart w:id="11" w:name="_Toc139449478"/>
+      <w:bookmarkStart w:id="12" w:name="_Toc139909091"/>
       <w:r>
         <w:t>Crear y probar</w:t>
       </w:r>
@@ -3927,7 +4016,7 @@
       <w:r>
         <w:t>.</w:t>
       </w:r>
-      <w:bookmarkEnd w:id="11"/>
+      <w:bookmarkEnd w:id="12"/>
     </w:p>
     <w:p>
       <w:pPr>
@@ -3951,96 +4040,157 @@
     <w:p>
       <w:pPr>
         <w:pStyle w:val="Sinespaciado"/>
-      </w:pPr>
-      <w:r>
+        <w:rPr>
+          <w:lang w:val="en-US"/>
+        </w:rPr>
+      </w:pPr>
+      <w:r>
+        <w:rPr>
+          <w:lang w:val="en-US"/>
+        </w:rPr>
         <w:t xml:space="preserve">CREATE OR REPLACE FUNCTION </w:t>
       </w:r>
       <w:proofErr w:type="spellStart"/>
       <w:r>
+        <w:rPr>
+          <w:lang w:val="en-US"/>
+        </w:rPr>
         <w:t>verificar_mayoria_</w:t>
       </w:r>
       <w:proofErr w:type="gramStart"/>
       <w:r>
+        <w:rPr>
+          <w:lang w:val="en-US"/>
+        </w:rPr>
         <w:t>edad</w:t>
       </w:r>
       <w:proofErr w:type="spellEnd"/>
       <w:r>
+        <w:rPr>
+          <w:lang w:val="en-US"/>
+        </w:rPr>
         <w:t>(</w:t>
       </w:r>
       <w:proofErr w:type="gramEnd"/>
       <w:r>
+        <w:rPr>
+          <w:lang w:val="en-US"/>
+        </w:rPr>
         <w:t>)</w:t>
       </w:r>
     </w:p>
     <w:p>
       <w:pPr>
         <w:pStyle w:val="Sinespaciado"/>
-      </w:pPr>
-      <w:r>
+        <w:rPr>
+          <w:lang w:val="en-US"/>
+        </w:rPr>
+      </w:pPr>
+      <w:r>
+        <w:rPr>
+          <w:lang w:val="en-US"/>
+        </w:rPr>
         <w:t>RETURNS TRIGGER AS $$</w:t>
       </w:r>
     </w:p>
     <w:p>
       <w:pPr>
         <w:pStyle w:val="Sinespaciado"/>
-      </w:pPr>
-      <w:r>
+        <w:rPr>
+          <w:lang w:val="en-US"/>
+        </w:rPr>
+      </w:pPr>
+      <w:r>
+        <w:rPr>
+          <w:lang w:val="en-US"/>
+        </w:rPr>
         <w:t>BEGIN</w:t>
       </w:r>
     </w:p>
     <w:p>
       <w:pPr>
         <w:pStyle w:val="Sinespaciado"/>
-      </w:pPr>
-      <w:r>
+        <w:rPr>
+          <w:lang w:val="en-US"/>
+        </w:rPr>
+      </w:pPr>
+      <w:r>
+        <w:rPr>
+          <w:lang w:val="en-US"/>
+        </w:rPr>
         <w:t xml:space="preserve">    IF </w:t>
       </w:r>
       <w:proofErr w:type="spellStart"/>
       <w:r>
+        <w:rPr>
+          <w:lang w:val="en-US"/>
+        </w:rPr>
         <w:t>NEW.fechanac</w:t>
       </w:r>
       <w:proofErr w:type="spellEnd"/>
       <w:r>
-        <w:t xml:space="preserve"> &gt; (CURRENT_DATE - INTERVAL '18 </w:t>
-      </w:r>
-      <w:proofErr w:type="spellStart"/>
-      <w:r>
-        <w:t>years</w:t>
-      </w:r>
-      <w:proofErr w:type="spellEnd"/>
-      <w:r>
-        <w:t>') THEN</w:t>
-      </w:r>
-    </w:p>
-    <w:p>
-      <w:pPr>
-        <w:pStyle w:val="Sinespaciado"/>
-      </w:pPr>
-      <w:r>
-        <w:t xml:space="preserve">        RAISE EXCEPTION 'El usuario debe ser mayor de edad.';</w:t>
-      </w:r>
-    </w:p>
-    <w:p>
-      <w:pPr>
-        <w:pStyle w:val="Sinespaciado"/>
-      </w:pPr>
-      <w:r>
-        <w:t xml:space="preserve">    END IF;</w:t>
-      </w:r>
-    </w:p>
-    <w:p>
-      <w:pPr>
-        <w:pStyle w:val="Sinespaciado"/>
-      </w:pPr>
-      <w:r>
+        <w:rPr>
+          <w:lang w:val="en-US"/>
+        </w:rPr>
+        <w:t xml:space="preserve"> &gt; (CURRENT_DATE - INTERVAL '18 years') THEN</w:t>
+      </w:r>
+    </w:p>
+    <w:p>
+      <w:pPr>
+        <w:pStyle w:val="Sinespaciado"/>
+      </w:pPr>
+      <w:r>
+        <w:rPr>
+          <w:lang w:val="en-US"/>
+        </w:rPr>
+        <w:t xml:space="preserve">        </w:t>
+      </w:r>
+      <w:r>
+        <w:t>RAISE EXCEPTION 'El usuario debe ser mayor de edad.';</w:t>
+      </w:r>
+    </w:p>
+    <w:p>
+      <w:pPr>
+        <w:pStyle w:val="Sinespaciado"/>
+        <w:rPr>
+          <w:lang w:val="en-US"/>
+        </w:rPr>
+      </w:pPr>
+      <w:r>
+        <w:t xml:space="preserve">    </w:t>
+      </w:r>
+      <w:r>
+        <w:rPr>
+          <w:lang w:val="en-US"/>
+        </w:rPr>
+        <w:t>END IF;</w:t>
+      </w:r>
+    </w:p>
+    <w:p>
+      <w:pPr>
+        <w:pStyle w:val="Sinespaciado"/>
+        <w:rPr>
+          <w:lang w:val="en-US"/>
+        </w:rPr>
+      </w:pPr>
+      <w:r>
+        <w:rPr>
+          <w:lang w:val="en-US"/>
+        </w:rPr>
         <w:t xml:space="preserve">    RETURN NEW;</w:t>
       </w:r>
     </w:p>
     <w:p>
       <w:pPr>
         <w:pStyle w:val="Sinespaciado"/>
-      </w:pPr>
-      <w:r>
+        <w:rPr>
+          <w:lang w:val="en-US"/>
+        </w:rPr>
+      </w:pPr>
+      <w:r>
+        <w:rPr>
+          <w:lang w:val="en-US"/>
+        </w:rPr>
         <w:t>END;</w:t>
       </w:r>
     </w:p>
@@ -4109,20 +4259,49 @@
     <w:p>
       <w:pPr>
         <w:pStyle w:val="Sinespaciado"/>
-      </w:pPr>
-      <w:r>
-        <w:t>Se crea el Trigger</w:t>
-      </w:r>
-    </w:p>
-    <w:p>
-      <w:pPr>
-        <w:pStyle w:val="Sinespaciado"/>
-      </w:pPr>
-      <w:r>
+        <w:rPr>
+          <w:lang w:val="en-US"/>
+        </w:rPr>
+      </w:pPr>
+      <w:r>
+        <w:rPr>
+          <w:lang w:val="en-US"/>
+        </w:rPr>
+        <w:t xml:space="preserve">Se </w:t>
+      </w:r>
+      <w:proofErr w:type="spellStart"/>
+      <w:r>
+        <w:rPr>
+          <w:lang w:val="en-US"/>
+        </w:rPr>
+        <w:t>crea</w:t>
+      </w:r>
+      <w:proofErr w:type="spellEnd"/>
+      <w:r>
+        <w:rPr>
+          <w:lang w:val="en-US"/>
+        </w:rPr>
+        <w:t xml:space="preserve"> el Trigger</w:t>
+      </w:r>
+    </w:p>
+    <w:p>
+      <w:pPr>
+        <w:pStyle w:val="Sinespaciado"/>
+        <w:rPr>
+          <w:lang w:val="en-US"/>
+        </w:rPr>
+      </w:pPr>
+      <w:r>
+        <w:rPr>
+          <w:lang w:val="en-US"/>
+        </w:rPr>
         <w:t xml:space="preserve">CREATE OR REPLACE TRIGGER </w:t>
       </w:r>
       <w:proofErr w:type="spellStart"/>
       <w:r>
+        <w:rPr>
+          <w:lang w:val="en-US"/>
+        </w:rPr>
         <w:t>trigger_verificar_mayoria_edad</w:t>
       </w:r>
       <w:proofErr w:type="spellEnd"/>
@@ -4130,10 +4309,24 @@
     <w:p>
       <w:pPr>
         <w:pStyle w:val="Sinespaciado"/>
-      </w:pPr>
-      <w:r>
-        <w:t>BEFORE INSERT ON usuarios</w:t>
-      </w:r>
+        <w:rPr>
+          <w:lang w:val="en-US"/>
+        </w:rPr>
+      </w:pPr>
+      <w:r>
+        <w:rPr>
+          <w:lang w:val="en-US"/>
+        </w:rPr>
+        <w:t xml:space="preserve">BEFORE INSERT ON </w:t>
+      </w:r>
+      <w:proofErr w:type="spellStart"/>
+      <w:r>
+        <w:rPr>
+          <w:lang w:val="en-US"/>
+        </w:rPr>
+        <w:t>usuarios</w:t>
+      </w:r>
+      <w:proofErr w:type="spellEnd"/>
     </w:p>
     <w:p>
       <w:pPr>
@@ -4420,14 +4613,14 @@
       <w:pPr>
         <w:pStyle w:val="Ttulo2"/>
       </w:pPr>
-      <w:bookmarkStart w:id="12" w:name="_Toc139449479"/>
+      <w:bookmarkStart w:id="13" w:name="_Toc139909092"/>
       <w:r>
         <w:t>Crear y probar</w:t>
       </w:r>
       <w:r>
         <w:t xml:space="preserve"> al menos 1 disparador que se ejecute después de actualizar registros sobre alguna tabla de la BD, manipulando los datos antiguos (los que se van a reemplazar por los datos nuevos)</w:t>
       </w:r>
-      <w:bookmarkEnd w:id="12"/>
+      <w:bookmarkEnd w:id="13"/>
     </w:p>
     <w:p>
       <w:pPr>
@@ -4590,32 +4783,59 @@
     <w:p>
       <w:pPr>
         <w:pStyle w:val="Sinespaciado"/>
-      </w:pPr>
-      <w:r>
-        <w:t xml:space="preserve">    RETURN NEW;</w:t>
-      </w:r>
-    </w:p>
-    <w:p>
-      <w:pPr>
-        <w:pStyle w:val="Sinespaciado"/>
-      </w:pPr>
-      <w:r>
+        <w:rPr>
+          <w:lang w:val="en-US"/>
+        </w:rPr>
+      </w:pPr>
+      <w:r>
+        <w:t xml:space="preserve">    </w:t>
+      </w:r>
+      <w:r>
+        <w:rPr>
+          <w:lang w:val="en-US"/>
+        </w:rPr>
+        <w:t>RETURN NEW;</w:t>
+      </w:r>
+    </w:p>
+    <w:p>
+      <w:pPr>
+        <w:pStyle w:val="Sinespaciado"/>
+        <w:rPr>
+          <w:lang w:val="en-US"/>
+        </w:rPr>
+      </w:pPr>
+      <w:r>
+        <w:rPr>
+          <w:lang w:val="en-US"/>
+        </w:rPr>
         <w:t>END;</w:t>
       </w:r>
     </w:p>
     <w:p>
       <w:pPr>
         <w:pStyle w:val="Sinespaciado"/>
-      </w:pPr>
-      <w:r>
+        <w:rPr>
+          <w:lang w:val="en-US"/>
+        </w:rPr>
+      </w:pPr>
+      <w:r>
+        <w:rPr>
+          <w:lang w:val="en-US"/>
+        </w:rPr>
         <w:t xml:space="preserve">$$ LANGUAGE </w:t>
       </w:r>
       <w:proofErr w:type="spellStart"/>
       <w:r>
+        <w:rPr>
+          <w:lang w:val="en-US"/>
+        </w:rPr>
         <w:t>plpgsql</w:t>
       </w:r>
       <w:proofErr w:type="spellEnd"/>
       <w:r>
+        <w:rPr>
+          <w:lang w:val="en-US"/>
+        </w:rPr>
         <w:t>;</w:t>
       </w:r>
     </w:p>
@@ -4667,20 +4887,49 @@
     <w:p>
       <w:pPr>
         <w:pStyle w:val="Sinespaciado"/>
-      </w:pPr>
-      <w:r>
-        <w:t>se crea el trigger</w:t>
-      </w:r>
-    </w:p>
-    <w:p>
-      <w:pPr>
-        <w:pStyle w:val="Sinespaciado"/>
-      </w:pPr>
-      <w:r>
+        <w:rPr>
+          <w:lang w:val="en-US"/>
+        </w:rPr>
+      </w:pPr>
+      <w:r>
+        <w:rPr>
+          <w:lang w:val="en-US"/>
+        </w:rPr>
+        <w:t xml:space="preserve">se </w:t>
+      </w:r>
+      <w:proofErr w:type="spellStart"/>
+      <w:r>
+        <w:rPr>
+          <w:lang w:val="en-US"/>
+        </w:rPr>
+        <w:t>crea</w:t>
+      </w:r>
+      <w:proofErr w:type="spellEnd"/>
+      <w:r>
+        <w:rPr>
+          <w:lang w:val="en-US"/>
+        </w:rPr>
+        <w:t xml:space="preserve"> el trigger</w:t>
+      </w:r>
+    </w:p>
+    <w:p>
+      <w:pPr>
+        <w:pStyle w:val="Sinespaciado"/>
+        <w:rPr>
+          <w:lang w:val="en-US"/>
+        </w:rPr>
+      </w:pPr>
+      <w:r>
+        <w:rPr>
+          <w:lang w:val="en-US"/>
+        </w:rPr>
         <w:t xml:space="preserve">CREATE OR REPLACE TRIGGER </w:t>
       </w:r>
       <w:proofErr w:type="spellStart"/>
       <w:r>
+        <w:rPr>
+          <w:lang w:val="en-US"/>
+        </w:rPr>
         <w:t>trigger_manipular_datos_antiguos</w:t>
       </w:r>
       <w:proofErr w:type="spellEnd"/>
@@ -4688,10 +4937,24 @@
     <w:p>
       <w:pPr>
         <w:pStyle w:val="Sinespaciado"/>
-      </w:pPr>
-      <w:r>
-        <w:t>AFTER UPDATE ON asignaturas</w:t>
-      </w:r>
+        <w:rPr>
+          <w:lang w:val="en-US"/>
+        </w:rPr>
+      </w:pPr>
+      <w:r>
+        <w:rPr>
+          <w:lang w:val="en-US"/>
+        </w:rPr>
+        <w:t xml:space="preserve">AFTER UPDATE ON </w:t>
+      </w:r>
+      <w:proofErr w:type="spellStart"/>
+      <w:r>
+        <w:rPr>
+          <w:lang w:val="en-US"/>
+        </w:rPr>
+        <w:t>asignaturas</w:t>
+      </w:r>
+      <w:proofErr w:type="spellEnd"/>
     </w:p>
     <w:p>
       <w:pPr>
@@ -4860,40 +5123,78 @@
     <w:p>
       <w:pPr>
         <w:pStyle w:val="Sinespaciado"/>
-      </w:pPr>
-      <w:r>
-        <w:t>UPDATE asignaturas</w:t>
-      </w:r>
-    </w:p>
-    <w:p>
-      <w:pPr>
-        <w:pStyle w:val="Sinespaciado"/>
-      </w:pPr>
-      <w:r>
+        <w:rPr>
+          <w:lang w:val="en-US"/>
+        </w:rPr>
+      </w:pPr>
+      <w:r>
+        <w:rPr>
+          <w:lang w:val="en-US"/>
+        </w:rPr>
+        <w:t xml:space="preserve">UPDATE </w:t>
+      </w:r>
+      <w:proofErr w:type="spellStart"/>
+      <w:r>
+        <w:rPr>
+          <w:lang w:val="en-US"/>
+        </w:rPr>
+        <w:t>asignaturas</w:t>
+      </w:r>
+      <w:proofErr w:type="spellEnd"/>
+    </w:p>
+    <w:p>
+      <w:pPr>
+        <w:pStyle w:val="Sinespaciado"/>
+        <w:rPr>
+          <w:lang w:val="en-US"/>
+        </w:rPr>
+      </w:pPr>
+      <w:r>
+        <w:rPr>
+          <w:lang w:val="en-US"/>
+        </w:rPr>
         <w:t xml:space="preserve">SET </w:t>
       </w:r>
       <w:proofErr w:type="spellStart"/>
       <w:r>
+        <w:rPr>
+          <w:lang w:val="en-US"/>
+        </w:rPr>
         <w:t>intensidadhs</w:t>
       </w:r>
       <w:proofErr w:type="spellEnd"/>
       <w:r>
+        <w:rPr>
+          <w:lang w:val="en-US"/>
+        </w:rPr>
         <w:t xml:space="preserve"> = 4</w:t>
       </w:r>
     </w:p>
     <w:p>
       <w:pPr>
         <w:pStyle w:val="Sinespaciado"/>
-      </w:pPr>
-      <w:r>
+        <w:rPr>
+          <w:lang w:val="en-US"/>
+        </w:rPr>
+      </w:pPr>
+      <w:r>
+        <w:rPr>
+          <w:lang w:val="en-US"/>
+        </w:rPr>
         <w:t xml:space="preserve">WHERE </w:t>
       </w:r>
       <w:proofErr w:type="spellStart"/>
       <w:r>
+        <w:rPr>
+          <w:lang w:val="en-US"/>
+        </w:rPr>
         <w:t>idasignatura</w:t>
       </w:r>
       <w:proofErr w:type="spellEnd"/>
       <w:r>
+        <w:rPr>
+          <w:lang w:val="en-US"/>
+        </w:rPr>
         <w:t xml:space="preserve"> = 4;</w:t>
       </w:r>
     </w:p>
@@ -5007,7 +5308,7 @@
       <w:pPr>
         <w:pStyle w:val="Ttulo2"/>
       </w:pPr>
-      <w:bookmarkStart w:id="13" w:name="_Toc139449480"/>
+      <w:bookmarkStart w:id="14" w:name="_Toc139909093"/>
       <w:r>
         <w:lastRenderedPageBreak/>
         <w:t>Crear y probar al menos 1 disparador</w:t>
@@ -5015,7 +5316,7 @@
       <w:r>
         <w:t xml:space="preserve"> que se ejecute antes y después de actualizar registros sobre alguna tabla de la BD.</w:t>
       </w:r>
-      <w:bookmarkEnd w:id="13"/>
+      <w:bookmarkEnd w:id="14"/>
     </w:p>
     <w:p>
       <w:pPr>
@@ -5118,37 +5419,59 @@
     <w:p>
       <w:pPr>
         <w:pStyle w:val="Sinespaciado"/>
-      </w:pPr>
-      <w:r>
-        <w:t xml:space="preserve">    RETURN </w:t>
-      </w:r>
-      <w:bookmarkStart w:id="14" w:name="_GoBack"/>
-      <w:bookmarkEnd w:id="14"/>
-      <w:r>
-        <w:t>NEW;</w:t>
-      </w:r>
-    </w:p>
-    <w:p>
-      <w:pPr>
-        <w:pStyle w:val="Sinespaciado"/>
-      </w:pPr>
-      <w:r>
+        <w:rPr>
+          <w:lang w:val="en-US"/>
+        </w:rPr>
+      </w:pPr>
+      <w:r>
+        <w:t xml:space="preserve">    </w:t>
+      </w:r>
+      <w:r>
+        <w:rPr>
+          <w:lang w:val="en-US"/>
+        </w:rPr>
+        <w:t>RETURN NEW;</w:t>
+      </w:r>
+    </w:p>
+    <w:p>
+      <w:pPr>
+        <w:pStyle w:val="Sinespaciado"/>
+        <w:rPr>
+          <w:lang w:val="en-US"/>
+        </w:rPr>
+      </w:pPr>
+      <w:r>
+        <w:rPr>
+          <w:lang w:val="en-US"/>
+        </w:rPr>
         <w:t>END;</w:t>
       </w:r>
     </w:p>
     <w:p>
       <w:pPr>
         <w:pStyle w:val="Sinespaciado"/>
-      </w:pPr>
-      <w:r>
+        <w:rPr>
+          <w:lang w:val="en-US"/>
+        </w:rPr>
+      </w:pPr>
+      <w:r>
+        <w:rPr>
+          <w:lang w:val="en-US"/>
+        </w:rPr>
         <w:t xml:space="preserve">$$ LANGUAGE </w:t>
       </w:r>
       <w:proofErr w:type="spellStart"/>
       <w:r>
+        <w:rPr>
+          <w:lang w:val="en-US"/>
+        </w:rPr>
         <w:t>plpgsql</w:t>
       </w:r>
       <w:proofErr w:type="spellEnd"/>
       <w:r>
+        <w:rPr>
+          <w:lang w:val="en-US"/>
+        </w:rPr>
         <w:t>;</w:t>
       </w:r>
     </w:p>
@@ -5201,26 +5524,49 @@
     <w:p>
       <w:pPr>
         <w:pStyle w:val="Sinespaciado"/>
-      </w:pPr>
-      <w:r>
+        <w:rPr>
+          <w:lang w:val="en-US"/>
+        </w:rPr>
+      </w:pPr>
+      <w:r>
+        <w:rPr>
+          <w:lang w:val="en-US"/>
+        </w:rPr>
         <w:t xml:space="preserve">Se </w:t>
       </w:r>
-      <w:r>
+      <w:proofErr w:type="spellStart"/>
+      <w:r>
+        <w:rPr>
+          <w:lang w:val="en-US"/>
+        </w:rPr>
         <w:t>crea</w:t>
       </w:r>
-      <w:r>
+      <w:proofErr w:type="spellEnd"/>
+      <w:r>
+        <w:rPr>
+          <w:lang w:val="en-US"/>
+        </w:rPr>
         <w:t xml:space="preserve"> el Trigger para BEFORE UPDATE</w:t>
       </w:r>
     </w:p>
     <w:p>
       <w:pPr>
         <w:pStyle w:val="Sinespaciado"/>
-      </w:pPr>
-      <w:r>
+        <w:rPr>
+          <w:lang w:val="en-US"/>
+        </w:rPr>
+      </w:pPr>
+      <w:r>
+        <w:rPr>
+          <w:lang w:val="en-US"/>
+        </w:rPr>
         <w:t xml:space="preserve">CREATE OR REPLACE TRIGGER </w:t>
       </w:r>
       <w:proofErr w:type="spellStart"/>
       <w:r>
+        <w:rPr>
+          <w:lang w:val="en-US"/>
+        </w:rPr>
         <w:t>trigger_auditar_actualizacion_contratos_before</w:t>
       </w:r>
       <w:proofErr w:type="spellEnd"/>
@@ -5228,16 +5574,36 @@
     <w:p>
       <w:pPr>
         <w:pStyle w:val="Sinespaciado"/>
-      </w:pPr>
-      <w:r>
-        <w:t>BEFORE UPDATE ON contratos</w:t>
-      </w:r>
-    </w:p>
-    <w:p>
-      <w:pPr>
-        <w:pStyle w:val="Sinespaciado"/>
-      </w:pPr>
-      <w:r>
+        <w:rPr>
+          <w:lang w:val="en-US"/>
+        </w:rPr>
+      </w:pPr>
+      <w:r>
+        <w:rPr>
+          <w:lang w:val="en-US"/>
+        </w:rPr>
+        <w:t xml:space="preserve">BEFORE UPDATE ON </w:t>
+      </w:r>
+      <w:proofErr w:type="spellStart"/>
+      <w:r>
+        <w:rPr>
+          <w:lang w:val="en-US"/>
+        </w:rPr>
+        <w:t>contratos</w:t>
+      </w:r>
+      <w:proofErr w:type="spellEnd"/>
+    </w:p>
+    <w:p>
+      <w:pPr>
+        <w:pStyle w:val="Sinespaciado"/>
+        <w:rPr>
+          <w:lang w:val="en-US"/>
+        </w:rPr>
+      </w:pPr>
+      <w:r>
+        <w:rPr>
+          <w:lang w:val="en-US"/>
+        </w:rPr>
         <w:t>FOR EACH ROW</w:t>
       </w:r>
     </w:p>
@@ -5330,12 +5696,21 @@
     <w:p>
       <w:pPr>
         <w:pStyle w:val="Sinespaciado"/>
-      </w:pPr>
-      <w:r>
+        <w:rPr>
+          <w:lang w:val="en-US"/>
+        </w:rPr>
+      </w:pPr>
+      <w:r>
+        <w:rPr>
+          <w:lang w:val="en-US"/>
+        </w:rPr>
         <w:t xml:space="preserve">CREATE OR REPLACE TRIGGER </w:t>
       </w:r>
       <w:proofErr w:type="spellStart"/>
       <w:r>
+        <w:rPr>
+          <w:lang w:val="en-US"/>
+        </w:rPr>
         <w:t>trigger_auditar_actualizacion_contratos_after</w:t>
       </w:r>
       <w:proofErr w:type="spellEnd"/>
@@ -5343,16 +5718,36 @@
     <w:p>
       <w:pPr>
         <w:pStyle w:val="Sinespaciado"/>
-      </w:pPr>
-      <w:r>
-        <w:t>AFTER UPDATE ON contratos</w:t>
-      </w:r>
-    </w:p>
-    <w:p>
-      <w:pPr>
-        <w:pStyle w:val="Sinespaciado"/>
-      </w:pPr>
-      <w:r>
+        <w:rPr>
+          <w:lang w:val="en-US"/>
+        </w:rPr>
+      </w:pPr>
+      <w:r>
+        <w:rPr>
+          <w:lang w:val="en-US"/>
+        </w:rPr>
+        <w:t xml:space="preserve">AFTER UPDATE ON </w:t>
+      </w:r>
+      <w:proofErr w:type="spellStart"/>
+      <w:r>
+        <w:rPr>
+          <w:lang w:val="en-US"/>
+        </w:rPr>
+        <w:t>contratos</w:t>
+      </w:r>
+      <w:proofErr w:type="spellEnd"/>
+    </w:p>
+    <w:p>
+      <w:pPr>
+        <w:pStyle w:val="Sinespaciado"/>
+        <w:rPr>
+          <w:lang w:val="en-US"/>
+        </w:rPr>
+      </w:pPr>
+      <w:r>
+        <w:rPr>
+          <w:lang w:val="en-US"/>
+        </w:rPr>
         <w:t>FOR EACH ROW</w:t>
       </w:r>
     </w:p>
@@ -5615,7 +6010,7 @@
       <w:pPr>
         <w:pStyle w:val="Ttulo2"/>
       </w:pPr>
-      <w:bookmarkStart w:id="15" w:name="_Toc139449481"/>
+      <w:bookmarkStart w:id="15" w:name="_Toc139909094"/>
       <w:r>
         <w:lastRenderedPageBreak/>
         <w:t>Mostrar los disparadores de la o las tablas</w:t>
@@ -5636,36 +6031,63 @@
     <w:p>
       <w:pPr>
         <w:pStyle w:val="Sinespaciado"/>
-      </w:pPr>
-      <w:r>
+        <w:rPr>
+          <w:lang w:val="en-US"/>
+        </w:rPr>
+      </w:pPr>
+      <w:r>
+        <w:rPr>
+          <w:lang w:val="en-US"/>
+        </w:rPr>
         <w:t xml:space="preserve">SELECT </w:t>
       </w:r>
       <w:proofErr w:type="spellStart"/>
       <w:r>
+        <w:rPr>
+          <w:lang w:val="en-US"/>
+        </w:rPr>
         <w:t>trigger_name</w:t>
       </w:r>
       <w:proofErr w:type="spellEnd"/>
       <w:r>
+        <w:rPr>
+          <w:lang w:val="en-US"/>
+        </w:rPr>
         <w:t xml:space="preserve">, </w:t>
       </w:r>
       <w:proofErr w:type="spellStart"/>
       <w:r>
+        <w:rPr>
+          <w:lang w:val="en-US"/>
+        </w:rPr>
         <w:t>event_object_table</w:t>
       </w:r>
       <w:proofErr w:type="spellEnd"/>
       <w:r>
+        <w:rPr>
+          <w:lang w:val="en-US"/>
+        </w:rPr>
         <w:t xml:space="preserve">, </w:t>
       </w:r>
       <w:proofErr w:type="spellStart"/>
       <w:r>
+        <w:rPr>
+          <w:lang w:val="en-US"/>
+        </w:rPr>
         <w:t>action_timing</w:t>
       </w:r>
       <w:proofErr w:type="spellEnd"/>
       <w:r>
+        <w:rPr>
+          <w:lang w:val="en-US"/>
+        </w:rPr>
         <w:t xml:space="preserve">, </w:t>
       </w:r>
       <w:proofErr w:type="spellStart"/>
       <w:r>
+        <w:rPr>
+          <w:lang w:val="en-US"/>
+        </w:rPr>
         <w:t>event_manipulation</w:t>
       </w:r>
       <w:proofErr w:type="spellEnd"/>
@@ -5740,7 +6162,7 @@
       <w:pPr>
         <w:pStyle w:val="Ttulo2"/>
       </w:pPr>
-      <w:bookmarkStart w:id="16" w:name="_Toc139449482"/>
+      <w:bookmarkStart w:id="16" w:name="_Toc139909095"/>
       <w:r>
         <w:t>Modificar al menos un disparador para que realice</w:t>
       </w:r>
@@ -5891,32 +6313,59 @@
     <w:p>
       <w:pPr>
         <w:pStyle w:val="Sinespaciado"/>
-      </w:pPr>
-      <w:r>
-        <w:t xml:space="preserve">    RETURN NEW;</w:t>
-      </w:r>
-    </w:p>
-    <w:p>
-      <w:pPr>
-        <w:pStyle w:val="Sinespaciado"/>
-      </w:pPr>
-      <w:r>
+        <w:rPr>
+          <w:lang w:val="en-US"/>
+        </w:rPr>
+      </w:pPr>
+      <w:r>
+        <w:t xml:space="preserve">    </w:t>
+      </w:r>
+      <w:r>
+        <w:rPr>
+          <w:lang w:val="en-US"/>
+        </w:rPr>
+        <w:t>RETURN NEW;</w:t>
+      </w:r>
+    </w:p>
+    <w:p>
+      <w:pPr>
+        <w:pStyle w:val="Sinespaciado"/>
+        <w:rPr>
+          <w:lang w:val="en-US"/>
+        </w:rPr>
+      </w:pPr>
+      <w:r>
+        <w:rPr>
+          <w:lang w:val="en-US"/>
+        </w:rPr>
         <w:t>END;</w:t>
       </w:r>
     </w:p>
     <w:p>
       <w:pPr>
         <w:pStyle w:val="Sinespaciado"/>
-      </w:pPr>
-      <w:r>
+        <w:rPr>
+          <w:lang w:val="en-US"/>
+        </w:rPr>
+      </w:pPr>
+      <w:r>
+        <w:rPr>
+          <w:lang w:val="en-US"/>
+        </w:rPr>
         <w:t xml:space="preserve">$$ LANGUAGE </w:t>
       </w:r>
       <w:proofErr w:type="spellStart"/>
       <w:r>
+        <w:rPr>
+          <w:lang w:val="en-US"/>
+        </w:rPr>
         <w:t>plpgsql</w:t>
       </w:r>
       <w:proofErr w:type="spellEnd"/>
       <w:r>
+        <w:rPr>
+          <w:lang w:val="en-US"/>
+        </w:rPr>
         <w:t>;</w:t>
       </w:r>
     </w:p>
@@ -6077,7 +6526,7 @@
       <w:pPr>
         <w:pStyle w:val="Ttulo2"/>
       </w:pPr>
-      <w:bookmarkStart w:id="17" w:name="_Toc139449483"/>
+      <w:bookmarkStart w:id="17" w:name="_Toc139909096"/>
       <w:r>
         <w:t>Eliminar al menos</w:t>
       </w:r>
@@ -6187,7 +6636,7 @@
       <w:pPr>
         <w:pStyle w:val="Ttulo2"/>
       </w:pPr>
-      <w:bookmarkStart w:id="18" w:name="_Toc139449484"/>
+      <w:bookmarkStart w:id="18" w:name="_Toc139909097"/>
       <w:r>
         <w:t>Crear un disparador que permita</w:t>
       </w:r>
@@ -6272,56 +6721,101 @@
     <w:p>
       <w:pPr>
         <w:pStyle w:val="Sinespaciado"/>
-      </w:pPr>
-      <w:r>
-        <w:t xml:space="preserve">    WHERE id = </w:t>
-      </w:r>
-      <w:proofErr w:type="spellStart"/>
-      <w:r>
+        <w:rPr>
+          <w:lang w:val="en-US"/>
+        </w:rPr>
+      </w:pPr>
+      <w:r>
+        <w:t xml:space="preserve">    </w:t>
+      </w:r>
+      <w:r>
+        <w:rPr>
+          <w:lang w:val="en-US"/>
+        </w:rPr>
+        <w:t xml:space="preserve">WHERE id = </w:t>
+      </w:r>
+      <w:proofErr w:type="spellStart"/>
+      <w:r>
+        <w:rPr>
+          <w:lang w:val="en-US"/>
+        </w:rPr>
         <w:t>NEW.credito_id</w:t>
       </w:r>
       <w:proofErr w:type="spellEnd"/>
       <w:r>
+        <w:rPr>
+          <w:lang w:val="en-US"/>
+        </w:rPr>
         <w:t>;</w:t>
       </w:r>
     </w:p>
     <w:p>
       <w:pPr>
         <w:pStyle w:val="Sinespaciado"/>
-      </w:pPr>
-      <w:r>
+        <w:rPr>
+          <w:lang w:val="en-US"/>
+        </w:rPr>
+      </w:pPr>
+      <w:r>
+        <w:rPr>
+          <w:lang w:val="en-US"/>
+        </w:rPr>
         <w:t xml:space="preserve">    </w:t>
       </w:r>
     </w:p>
     <w:p>
       <w:pPr>
         <w:pStyle w:val="Sinespaciado"/>
-      </w:pPr>
-      <w:r>
+        <w:rPr>
+          <w:lang w:val="en-US"/>
+        </w:rPr>
+      </w:pPr>
+      <w:r>
+        <w:rPr>
+          <w:lang w:val="en-US"/>
+        </w:rPr>
         <w:t xml:space="preserve">    RETURN NEW;</w:t>
       </w:r>
     </w:p>
     <w:p>
       <w:pPr>
         <w:pStyle w:val="Sinespaciado"/>
-      </w:pPr>
-      <w:r>
+        <w:rPr>
+          <w:lang w:val="en-US"/>
+        </w:rPr>
+      </w:pPr>
+      <w:r>
+        <w:rPr>
+          <w:lang w:val="en-US"/>
+        </w:rPr>
         <w:t>END;</w:t>
       </w:r>
     </w:p>
     <w:p>
       <w:pPr>
         <w:pStyle w:val="Sinespaciado"/>
-      </w:pPr>
-      <w:r>
+        <w:rPr>
+          <w:lang w:val="en-US"/>
+        </w:rPr>
+      </w:pPr>
+      <w:r>
+        <w:rPr>
+          <w:lang w:val="en-US"/>
+        </w:rPr>
         <w:t xml:space="preserve">$$ LANGUAGE </w:t>
       </w:r>
       <w:proofErr w:type="spellStart"/>
       <w:r>
+        <w:rPr>
+          <w:lang w:val="en-US"/>
+        </w:rPr>
         <w:t>plpgsql</w:t>
       </w:r>
       <w:proofErr w:type="spellEnd"/>
       <w:r>
+        <w:rPr>
+          <w:lang w:val="en-US"/>
+        </w:rPr>
         <w:t>;</w:t>
       </w:r>
     </w:p>
@@ -6373,20 +6867,49 @@
     <w:p>
       <w:pPr>
         <w:pStyle w:val="Sinespaciado"/>
-      </w:pPr>
-      <w:r>
-        <w:t>Se crea el trigger</w:t>
-      </w:r>
-    </w:p>
-    <w:p>
-      <w:pPr>
-        <w:pStyle w:val="Sinespaciado"/>
-      </w:pPr>
-      <w:r>
+        <w:rPr>
+          <w:lang w:val="en-US"/>
+        </w:rPr>
+      </w:pPr>
+      <w:r>
+        <w:rPr>
+          <w:lang w:val="en-US"/>
+        </w:rPr>
+        <w:t xml:space="preserve">Se </w:t>
+      </w:r>
+      <w:proofErr w:type="spellStart"/>
+      <w:r>
+        <w:rPr>
+          <w:lang w:val="en-US"/>
+        </w:rPr>
+        <w:t>crea</w:t>
+      </w:r>
+      <w:proofErr w:type="spellEnd"/>
+      <w:r>
+        <w:rPr>
+          <w:lang w:val="en-US"/>
+        </w:rPr>
+        <w:t xml:space="preserve"> el trigger</w:t>
+      </w:r>
+    </w:p>
+    <w:p>
+      <w:pPr>
+        <w:pStyle w:val="Sinespaciado"/>
+        <w:rPr>
+          <w:lang w:val="en-US"/>
+        </w:rPr>
+      </w:pPr>
+      <w:r>
+        <w:rPr>
+          <w:lang w:val="en-US"/>
+        </w:rPr>
         <w:t xml:space="preserve">CREATE OR REPLACE TRIGGER </w:t>
       </w:r>
       <w:proofErr w:type="spellStart"/>
       <w:r>
+        <w:rPr>
+          <w:lang w:val="en-US"/>
+        </w:rPr>
         <w:t>trigger_actualizar_estado_credito</w:t>
       </w:r>
       <w:proofErr w:type="spellEnd"/>
@@ -6394,16 +6917,36 @@
     <w:p>
       <w:pPr>
         <w:pStyle w:val="Sinespaciado"/>
-      </w:pPr>
-      <w:r>
-        <w:t>AFTER INSERT ON pagos</w:t>
-      </w:r>
-    </w:p>
-    <w:p>
-      <w:pPr>
-        <w:pStyle w:val="Sinespaciado"/>
-      </w:pPr>
-      <w:r>
+        <w:rPr>
+          <w:lang w:val="en-US"/>
+        </w:rPr>
+      </w:pPr>
+      <w:r>
+        <w:rPr>
+          <w:lang w:val="en-US"/>
+        </w:rPr>
+        <w:t xml:space="preserve">AFTER INSERT ON </w:t>
+      </w:r>
+      <w:proofErr w:type="spellStart"/>
+      <w:r>
+        <w:rPr>
+          <w:lang w:val="en-US"/>
+        </w:rPr>
+        <w:t>pagos</w:t>
+      </w:r>
+      <w:proofErr w:type="spellEnd"/>
+    </w:p>
+    <w:p>
+      <w:pPr>
+        <w:pStyle w:val="Sinespaciado"/>
+        <w:rPr>
+          <w:lang w:val="en-US"/>
+        </w:rPr>
+      </w:pPr>
+      <w:r>
+        <w:rPr>
+          <w:lang w:val="en-US"/>
+        </w:rPr>
         <w:t>FOR EACH ROW</w:t>
       </w:r>
     </w:p>
@@ -6716,7 +7259,7 @@
       <w:pPr>
         <w:pStyle w:val="Ttulo2"/>
       </w:pPr>
-      <w:bookmarkStart w:id="19" w:name="_Toc139449485"/>
+      <w:bookmarkStart w:id="19" w:name="_Toc139909098"/>
       <w:r>
         <w:t>Crear un disparador que permita actualizar el estado crédito cuando se elimine un pago, el nuevo estado es POR AUDITAR</w:t>
       </w:r>
@@ -6794,48 +7337,87 @@
     <w:p>
       <w:pPr>
         <w:pStyle w:val="Sinespaciado"/>
-      </w:pPr>
-      <w:r>
-        <w:t xml:space="preserve">    WHERE id = </w:t>
-      </w:r>
-      <w:proofErr w:type="spellStart"/>
-      <w:r>
+        <w:rPr>
+          <w:lang w:val="en-US"/>
+        </w:rPr>
+      </w:pPr>
+      <w:r>
+        <w:t xml:space="preserve">    </w:t>
+      </w:r>
+      <w:r>
+        <w:rPr>
+          <w:lang w:val="en-US"/>
+        </w:rPr>
+        <w:t xml:space="preserve">WHERE id = </w:t>
+      </w:r>
+      <w:proofErr w:type="spellStart"/>
+      <w:r>
+        <w:rPr>
+          <w:lang w:val="en-US"/>
+        </w:rPr>
         <w:t>OLD.credito_id</w:t>
       </w:r>
       <w:proofErr w:type="spellEnd"/>
       <w:r>
+        <w:rPr>
+          <w:lang w:val="en-US"/>
+        </w:rPr>
         <w:t>;</w:t>
       </w:r>
     </w:p>
     <w:p>
       <w:pPr>
         <w:pStyle w:val="Sinespaciado"/>
-      </w:pPr>
-      <w:r>
+        <w:rPr>
+          <w:lang w:val="en-US"/>
+        </w:rPr>
+      </w:pPr>
+      <w:r>
+        <w:rPr>
+          <w:lang w:val="en-US"/>
+        </w:rPr>
         <w:t xml:space="preserve">    RETURN OLD;</w:t>
       </w:r>
     </w:p>
     <w:p>
       <w:pPr>
         <w:pStyle w:val="Sinespaciado"/>
-      </w:pPr>
-      <w:r>
+        <w:rPr>
+          <w:lang w:val="en-US"/>
+        </w:rPr>
+      </w:pPr>
+      <w:r>
+        <w:rPr>
+          <w:lang w:val="en-US"/>
+        </w:rPr>
         <w:t>END;</w:t>
       </w:r>
     </w:p>
     <w:p>
       <w:pPr>
         <w:pStyle w:val="Sinespaciado"/>
-      </w:pPr>
-      <w:r>
+        <w:rPr>
+          <w:lang w:val="en-US"/>
+        </w:rPr>
+      </w:pPr>
+      <w:r>
+        <w:rPr>
+          <w:lang w:val="en-US"/>
+        </w:rPr>
         <w:t xml:space="preserve">$$ LANGUAGE </w:t>
       </w:r>
       <w:proofErr w:type="spellStart"/>
       <w:r>
+        <w:rPr>
+          <w:lang w:val="en-US"/>
+        </w:rPr>
         <w:t>plpgsql</w:t>
       </w:r>
       <w:proofErr w:type="spellEnd"/>
       <w:r>
+        <w:rPr>
+          <w:lang w:val="en-US"/>
+        </w:rPr>
         <w:t>;</w:t>
       </w:r>
     </w:p>
@@ -6888,20 +7470,49 @@
     <w:p>
       <w:pPr>
         <w:pStyle w:val="Sinespaciado"/>
-      </w:pPr>
-      <w:r>
-        <w:t>Se crea el trigger</w:t>
-      </w:r>
-    </w:p>
-    <w:p>
-      <w:pPr>
-        <w:pStyle w:val="Sinespaciado"/>
-      </w:pPr>
-      <w:r>
+        <w:rPr>
+          <w:lang w:val="en-US"/>
+        </w:rPr>
+      </w:pPr>
+      <w:r>
+        <w:rPr>
+          <w:lang w:val="en-US"/>
+        </w:rPr>
+        <w:t xml:space="preserve">Se </w:t>
+      </w:r>
+      <w:proofErr w:type="spellStart"/>
+      <w:r>
+        <w:rPr>
+          <w:lang w:val="en-US"/>
+        </w:rPr>
+        <w:t>crea</w:t>
+      </w:r>
+      <w:proofErr w:type="spellEnd"/>
+      <w:r>
+        <w:rPr>
+          <w:lang w:val="en-US"/>
+        </w:rPr>
+        <w:t xml:space="preserve"> el trigger</w:t>
+      </w:r>
+    </w:p>
+    <w:p>
+      <w:pPr>
+        <w:pStyle w:val="Sinespaciado"/>
+        <w:rPr>
+          <w:lang w:val="en-US"/>
+        </w:rPr>
+      </w:pPr>
+      <w:r>
+        <w:rPr>
+          <w:lang w:val="en-US"/>
+        </w:rPr>
         <w:t xml:space="preserve">CREATE OR REPLACE TRIGGER </w:t>
       </w:r>
       <w:proofErr w:type="spellStart"/>
       <w:r>
+        <w:rPr>
+          <w:lang w:val="en-US"/>
+        </w:rPr>
         <w:t>trigger_actualizar_estado_credito</w:t>
       </w:r>
       <w:proofErr w:type="spellEnd"/>
@@ -6909,16 +7520,36 @@
     <w:p>
       <w:pPr>
         <w:pStyle w:val="Sinespaciado"/>
-      </w:pPr>
-      <w:r>
-        <w:t>AFTER DELETE ON pagos</w:t>
-      </w:r>
-    </w:p>
-    <w:p>
-      <w:pPr>
-        <w:pStyle w:val="Sinespaciado"/>
-      </w:pPr>
-      <w:r>
+        <w:rPr>
+          <w:lang w:val="en-US"/>
+        </w:rPr>
+      </w:pPr>
+      <w:r>
+        <w:rPr>
+          <w:lang w:val="en-US"/>
+        </w:rPr>
+        <w:t xml:space="preserve">AFTER DELETE ON </w:t>
+      </w:r>
+      <w:proofErr w:type="spellStart"/>
+      <w:r>
+        <w:rPr>
+          <w:lang w:val="en-US"/>
+        </w:rPr>
+        <w:t>pagos</w:t>
+      </w:r>
+      <w:proofErr w:type="spellEnd"/>
+    </w:p>
+    <w:p>
+      <w:pPr>
+        <w:pStyle w:val="Sinespaciado"/>
+        <w:rPr>
+          <w:lang w:val="en-US"/>
+        </w:rPr>
+      </w:pPr>
+      <w:r>
+        <w:rPr>
+          <w:lang w:val="en-US"/>
+        </w:rPr>
         <w:t>FOR EACH ROW</w:t>
       </w:r>
     </w:p>
@@ -7080,16 +7711,36 @@
     <w:p>
       <w:pPr>
         <w:pStyle w:val="Sinespaciado"/>
-      </w:pPr>
-      <w:r>
-        <w:t>DELETE FROM pagos</w:t>
-      </w:r>
-    </w:p>
-    <w:p>
-      <w:pPr>
-        <w:pStyle w:val="Sinespaciado"/>
-      </w:pPr>
-      <w:r>
+        <w:rPr>
+          <w:lang w:val="en-US"/>
+        </w:rPr>
+      </w:pPr>
+      <w:r>
+        <w:rPr>
+          <w:lang w:val="en-US"/>
+        </w:rPr>
+        <w:t xml:space="preserve">DELETE FROM </w:t>
+      </w:r>
+      <w:proofErr w:type="spellStart"/>
+      <w:r>
+        <w:rPr>
+          <w:lang w:val="en-US"/>
+        </w:rPr>
+        <w:t>pagos</w:t>
+      </w:r>
+      <w:proofErr w:type="spellEnd"/>
+    </w:p>
+    <w:p>
+      <w:pPr>
+        <w:pStyle w:val="Sinespaciado"/>
+        <w:rPr>
+          <w:lang w:val="en-US"/>
+        </w:rPr>
+      </w:pPr>
+      <w:r>
+        <w:rPr>
+          <w:lang w:val="en-US"/>
+        </w:rPr>
         <w:t>WHERE id = 10;</w:t>
       </w:r>
     </w:p>
@@ -7203,7 +7854,7 @@
       <w:pPr>
         <w:pStyle w:val="Ttulo2"/>
       </w:pPr>
-      <w:bookmarkStart w:id="20" w:name="_Toc139449486"/>
+      <w:bookmarkStart w:id="20" w:name="_Toc139909099"/>
       <w:r>
         <w:t>Alterar la tabla</w:t>
       </w:r>
@@ -7277,7 +7928,7 @@
       <w:pPr>
         <w:pStyle w:val="Ttulo2"/>
       </w:pPr>
-      <w:bookmarkStart w:id="21" w:name="_Toc139449487"/>
+      <w:bookmarkStart w:id="21" w:name="_Toc139909100"/>
       <w:r>
         <w:lastRenderedPageBreak/>
         <w:t>Mostrar la estructura</w:t>
@@ -7453,7 +8104,7 @@
       <w:pPr>
         <w:pStyle w:val="Ttulo2"/>
       </w:pPr>
-      <w:bookmarkStart w:id="22" w:name="_Toc139449488"/>
+      <w:bookmarkStart w:id="22" w:name="_Toc139909101"/>
       <w:r>
         <w:lastRenderedPageBreak/>
         <w:t>Crear un disparador</w:t>
@@ -7477,56 +8128,98 @@
     <w:p>
       <w:pPr>
         <w:pStyle w:val="Sinespaciado"/>
-      </w:pPr>
-      <w:r>
+        <w:rPr>
+          <w:lang w:val="en-US"/>
+        </w:rPr>
+      </w:pPr>
+      <w:r>
+        <w:rPr>
+          <w:lang w:val="en-US"/>
+        </w:rPr>
         <w:t xml:space="preserve">CREATE OR REPLACE FUNCTION </w:t>
       </w:r>
       <w:proofErr w:type="spellStart"/>
       <w:r>
+        <w:rPr>
+          <w:lang w:val="en-US"/>
+        </w:rPr>
         <w:t>verificar_pago_</w:t>
       </w:r>
       <w:proofErr w:type="gramStart"/>
       <w:r>
+        <w:rPr>
+          <w:lang w:val="en-US"/>
+        </w:rPr>
         <w:t>completo</w:t>
       </w:r>
       <w:proofErr w:type="spellEnd"/>
       <w:r>
+        <w:rPr>
+          <w:lang w:val="en-US"/>
+        </w:rPr>
         <w:t>(</w:t>
       </w:r>
       <w:proofErr w:type="gramEnd"/>
       <w:r>
+        <w:rPr>
+          <w:lang w:val="en-US"/>
+        </w:rPr>
         <w:t>)</w:t>
       </w:r>
     </w:p>
     <w:p>
       <w:pPr>
         <w:pStyle w:val="Sinespaciado"/>
-      </w:pPr>
-      <w:r>
+        <w:rPr>
+          <w:lang w:val="en-US"/>
+        </w:rPr>
+      </w:pPr>
+      <w:r>
+        <w:rPr>
+          <w:lang w:val="en-US"/>
+        </w:rPr>
         <w:t>RETURNS TRIGGER AS $$</w:t>
       </w:r>
     </w:p>
     <w:p>
       <w:pPr>
         <w:pStyle w:val="Sinespaciado"/>
-      </w:pPr>
-      <w:r>
+        <w:rPr>
+          <w:lang w:val="en-US"/>
+        </w:rPr>
+      </w:pPr>
+      <w:r>
+        <w:rPr>
+          <w:lang w:val="en-US"/>
+        </w:rPr>
         <w:t>DECLARE</w:t>
       </w:r>
     </w:p>
     <w:p>
       <w:pPr>
         <w:pStyle w:val="Sinespaciado"/>
-      </w:pPr>
-      <w:r>
+        <w:rPr>
+          <w:lang w:val="en-US"/>
+        </w:rPr>
+      </w:pPr>
+      <w:r>
+        <w:rPr>
+          <w:lang w:val="en-US"/>
+        </w:rPr>
         <w:t xml:space="preserve">    </w:t>
       </w:r>
       <w:proofErr w:type="spellStart"/>
       <w:r>
+        <w:rPr>
+          <w:lang w:val="en-US"/>
+        </w:rPr>
         <w:t>total_pagos</w:t>
       </w:r>
       <w:proofErr w:type="spellEnd"/>
       <w:r>
+        <w:rPr>
+          <w:lang w:val="en-US"/>
+        </w:rPr>
         <w:t xml:space="preserve"> FLOAT;</w:t>
       </w:r>
     </w:p>
@@ -7535,6 +8228,9 @@
         <w:pStyle w:val="Sinespaciado"/>
       </w:pPr>
       <w:r>
+        <w:rPr>
+          <w:lang w:val="en-US"/>
+        </w:rPr>
         <w:t xml:space="preserve">    </w:t>
       </w:r>
       <w:proofErr w:type="spellStart"/>
@@ -7586,46 +8282,90 @@
     <w:p>
       <w:pPr>
         <w:pStyle w:val="Sinespaciado"/>
-      </w:pPr>
-      <w:r>
-        <w:t xml:space="preserve">    FROM pagos</w:t>
-      </w:r>
-    </w:p>
-    <w:p>
-      <w:pPr>
-        <w:pStyle w:val="Sinespaciado"/>
-      </w:pPr>
-      <w:r>
+        <w:rPr>
+          <w:lang w:val="en-US"/>
+        </w:rPr>
+      </w:pPr>
+      <w:r>
+        <w:t xml:space="preserve">    </w:t>
+      </w:r>
+      <w:r>
+        <w:rPr>
+          <w:lang w:val="en-US"/>
+        </w:rPr>
+        <w:t xml:space="preserve">FROM </w:t>
+      </w:r>
+      <w:proofErr w:type="spellStart"/>
+      <w:r>
+        <w:rPr>
+          <w:lang w:val="en-US"/>
+        </w:rPr>
+        <w:t>pagos</w:t>
+      </w:r>
+      <w:proofErr w:type="spellEnd"/>
+    </w:p>
+    <w:p>
+      <w:pPr>
+        <w:pStyle w:val="Sinespaciado"/>
+        <w:rPr>
+          <w:lang w:val="en-US"/>
+        </w:rPr>
+      </w:pPr>
+      <w:r>
+        <w:rPr>
+          <w:lang w:val="en-US"/>
+        </w:rPr>
         <w:t xml:space="preserve">    WHERE </w:t>
       </w:r>
       <w:proofErr w:type="spellStart"/>
       <w:r>
+        <w:rPr>
+          <w:lang w:val="en-US"/>
+        </w:rPr>
         <w:t>credito_id</w:t>
       </w:r>
       <w:proofErr w:type="spellEnd"/>
       <w:r>
+        <w:rPr>
+          <w:lang w:val="en-US"/>
+        </w:rPr>
         <w:t xml:space="preserve"> = </w:t>
       </w:r>
       <w:proofErr w:type="spellStart"/>
       <w:r>
+        <w:rPr>
+          <w:lang w:val="en-US"/>
+        </w:rPr>
         <w:t>NEW.credito_id</w:t>
       </w:r>
       <w:proofErr w:type="spellEnd"/>
       <w:r>
+        <w:rPr>
+          <w:lang w:val="en-US"/>
+        </w:rPr>
         <w:t>;</w:t>
       </w:r>
     </w:p>
     <w:p>
       <w:pPr>
         <w:pStyle w:val="Sinespaciado"/>
-      </w:pPr>
-    </w:p>
-    <w:p>
-      <w:pPr>
-        <w:pStyle w:val="Sinespaciado"/>
-      </w:pPr>
-      <w:r>
-        <w:t xml:space="preserve">    -- Se obtiene el valor total de la deuda del mismo crédito</w:t>
+        <w:rPr>
+          <w:lang w:val="en-US"/>
+        </w:rPr>
+      </w:pPr>
+    </w:p>
+    <w:p>
+      <w:pPr>
+        <w:pStyle w:val="Sinespaciado"/>
+      </w:pPr>
+      <w:r>
+        <w:rPr>
+          <w:lang w:val="en-US"/>
+        </w:rPr>
+        <w:t xml:space="preserve">    </w:t>
+      </w:r>
+      <w:r>
+        <w:t>-- Se obtiene el valor total de la deuda del mismo crédito</w:t>
       </w:r>
     </w:p>
     <w:p>
@@ -7644,12 +8384,24 @@
     <w:p>
       <w:pPr>
         <w:pStyle w:val="Sinespaciado"/>
-      </w:pPr>
-      <w:r>
-        <w:t xml:space="preserve">    FROM </w:t>
-      </w:r>
-      <w:proofErr w:type="spellStart"/>
-      <w:r>
+        <w:rPr>
+          <w:lang w:val="en-US"/>
+        </w:rPr>
+      </w:pPr>
+      <w:r>
+        <w:t xml:space="preserve">    </w:t>
+      </w:r>
+      <w:r>
+        <w:rPr>
+          <w:lang w:val="en-US"/>
+        </w:rPr>
+        <w:t xml:space="preserve">FROM </w:t>
+      </w:r>
+      <w:proofErr w:type="spellStart"/>
+      <w:r>
+        <w:rPr>
+          <w:lang w:val="en-US"/>
+        </w:rPr>
         <w:t>creditos</w:t>
       </w:r>
       <w:proofErr w:type="spellEnd"/>
@@ -7657,30 +8409,51 @@
     <w:p>
       <w:pPr>
         <w:pStyle w:val="Sinespaciado"/>
-      </w:pPr>
-      <w:r>
+        <w:rPr>
+          <w:lang w:val="en-US"/>
+        </w:rPr>
+      </w:pPr>
+      <w:r>
+        <w:rPr>
+          <w:lang w:val="en-US"/>
+        </w:rPr>
         <w:t xml:space="preserve">    WHERE id = </w:t>
       </w:r>
       <w:proofErr w:type="spellStart"/>
       <w:r>
+        <w:rPr>
+          <w:lang w:val="en-US"/>
+        </w:rPr>
         <w:t>NEW.credito_id</w:t>
       </w:r>
       <w:proofErr w:type="spellEnd"/>
       <w:r>
+        <w:rPr>
+          <w:lang w:val="en-US"/>
+        </w:rPr>
         <w:t>;</w:t>
       </w:r>
     </w:p>
     <w:p>
       <w:pPr>
         <w:pStyle w:val="Sinespaciado"/>
-      </w:pPr>
-    </w:p>
-    <w:p>
-      <w:pPr>
-        <w:pStyle w:val="Sinespaciado"/>
-      </w:pPr>
-      <w:r>
-        <w:t xml:space="preserve">    -- Se verifica si la deuda ha sido cancelada en su totalidad</w:t>
+        <w:rPr>
+          <w:lang w:val="en-US"/>
+        </w:rPr>
+      </w:pPr>
+    </w:p>
+    <w:p>
+      <w:pPr>
+        <w:pStyle w:val="Sinespaciado"/>
+      </w:pPr>
+      <w:r>
+        <w:rPr>
+          <w:lang w:val="en-US"/>
+        </w:rPr>
+        <w:t xml:space="preserve">    </w:t>
+      </w:r>
+      <w:r>
+        <w:t>-- Se verifica si la deuda ha sido cancelada en su totalidad</w:t>
       </w:r>
     </w:p>
     <w:p>
@@ -7785,69 +8558,109 @@
     <w:p>
       <w:pPr>
         <w:pStyle w:val="Sinespaciado"/>
-      </w:pPr>
-      <w:r>
-        <w:t xml:space="preserve">        WHERE </w:t>
-      </w:r>
-      <w:proofErr w:type="spellStart"/>
-      <w:r>
-        <w:t>cc</w:t>
-      </w:r>
-      <w:proofErr w:type="spellEnd"/>
-      <w:r>
-        <w:t xml:space="preserve"> = (SELECT </w:t>
-      </w:r>
-      <w:proofErr w:type="spellStart"/>
-      <w:r>
+        <w:rPr>
+          <w:lang w:val="en-US"/>
+        </w:rPr>
+      </w:pPr>
+      <w:r>
+        <w:t xml:space="preserve">        </w:t>
+      </w:r>
+      <w:r>
+        <w:rPr>
+          <w:lang w:val="en-US"/>
+        </w:rPr>
+        <w:t xml:space="preserve">WHERE cc = (SELECT </w:t>
+      </w:r>
+      <w:proofErr w:type="spellStart"/>
+      <w:r>
+        <w:rPr>
+          <w:lang w:val="en-US"/>
+        </w:rPr>
         <w:t>deudor_id</w:t>
       </w:r>
       <w:proofErr w:type="spellEnd"/>
       <w:r>
+        <w:rPr>
+          <w:lang w:val="en-US"/>
+        </w:rPr>
         <w:t xml:space="preserve"> FROM </w:t>
       </w:r>
       <w:proofErr w:type="spellStart"/>
       <w:r>
+        <w:rPr>
+          <w:lang w:val="en-US"/>
+        </w:rPr>
         <w:t>creditos</w:t>
       </w:r>
       <w:proofErr w:type="spellEnd"/>
       <w:r>
+        <w:rPr>
+          <w:lang w:val="en-US"/>
+        </w:rPr>
         <w:t xml:space="preserve"> WHERE id = </w:t>
       </w:r>
       <w:proofErr w:type="spellStart"/>
       <w:r>
+        <w:rPr>
+          <w:lang w:val="en-US"/>
+        </w:rPr>
         <w:t>NEW.credito_id</w:t>
       </w:r>
       <w:proofErr w:type="spellEnd"/>
       <w:r>
+        <w:rPr>
+          <w:lang w:val="en-US"/>
+        </w:rPr>
         <w:t>);</w:t>
       </w:r>
     </w:p>
     <w:p>
       <w:pPr>
         <w:pStyle w:val="Sinespaciado"/>
-      </w:pPr>
-      <w:r>
+        <w:rPr>
+          <w:lang w:val="en-US"/>
+        </w:rPr>
+      </w:pPr>
+      <w:r>
+        <w:rPr>
+          <w:lang w:val="en-US"/>
+        </w:rPr>
         <w:t xml:space="preserve">    END IF;</w:t>
       </w:r>
     </w:p>
     <w:p>
       <w:pPr>
         <w:pStyle w:val="Sinespaciado"/>
-      </w:pPr>
-    </w:p>
-    <w:p>
-      <w:pPr>
-        <w:pStyle w:val="Sinespaciado"/>
-      </w:pPr>
-      <w:r>
+        <w:rPr>
+          <w:lang w:val="en-US"/>
+        </w:rPr>
+      </w:pPr>
+    </w:p>
+    <w:p>
+      <w:pPr>
+        <w:pStyle w:val="Sinespaciado"/>
+        <w:rPr>
+          <w:lang w:val="en-US"/>
+        </w:rPr>
+      </w:pPr>
+      <w:r>
+        <w:rPr>
+          <w:lang w:val="en-US"/>
+        </w:rPr>
         <w:t xml:space="preserve">    RETURN NEW;</w:t>
       </w:r>
     </w:p>
     <w:p>
       <w:pPr>
         <w:pStyle w:val="Sinespaciado"/>
-      </w:pPr>
-      <w:r>
+        <w:rPr>
+          <w:lang w:val="en-US"/>
+        </w:rPr>
+      </w:pPr>
+      <w:r>
+        <w:rPr>
+          <w:lang w:val="en-US"/>
+        </w:rPr>
         <w:t>END;</w:t>
       </w:r>
     </w:p>
@@ -7961,20 +8774,49 @@
     <w:p>
       <w:pPr>
         <w:pStyle w:val="Sinespaciado"/>
-      </w:pPr>
-      <w:r>
-        <w:t>Se crea el Trigger</w:t>
-      </w:r>
-    </w:p>
-    <w:p>
-      <w:pPr>
-        <w:pStyle w:val="Sinespaciado"/>
-      </w:pPr>
-      <w:r>
+        <w:rPr>
+          <w:lang w:val="en-US"/>
+        </w:rPr>
+      </w:pPr>
+      <w:r>
+        <w:rPr>
+          <w:lang w:val="en-US"/>
+        </w:rPr>
+        <w:t xml:space="preserve">Se </w:t>
+      </w:r>
+      <w:proofErr w:type="spellStart"/>
+      <w:r>
+        <w:rPr>
+          <w:lang w:val="en-US"/>
+        </w:rPr>
+        <w:t>crea</w:t>
+      </w:r>
+      <w:proofErr w:type="spellEnd"/>
+      <w:r>
+        <w:rPr>
+          <w:lang w:val="en-US"/>
+        </w:rPr>
+        <w:t xml:space="preserve"> el Trigger</w:t>
+      </w:r>
+    </w:p>
+    <w:p>
+      <w:pPr>
+        <w:pStyle w:val="Sinespaciado"/>
+        <w:rPr>
+          <w:lang w:val="en-US"/>
+        </w:rPr>
+      </w:pPr>
+      <w:r>
+        <w:rPr>
+          <w:lang w:val="en-US"/>
+        </w:rPr>
         <w:t xml:space="preserve">CREATE OR REPLACE TRIGGER </w:t>
       </w:r>
       <w:proofErr w:type="spellStart"/>
       <w:r>
+        <w:rPr>
+          <w:lang w:val="en-US"/>
+        </w:rPr>
         <w:t>trigger_verificar_pago_completo</w:t>
       </w:r>
       <w:proofErr w:type="spellEnd"/>
@@ -7982,10 +8824,24 @@
     <w:p>
       <w:pPr>
         <w:pStyle w:val="Sinespaciado"/>
-      </w:pPr>
-      <w:r>
-        <w:t>AFTER INSERT ON pagos</w:t>
-      </w:r>
+        <w:rPr>
+          <w:lang w:val="en-US"/>
+        </w:rPr>
+      </w:pPr>
+      <w:r>
+        <w:rPr>
+          <w:lang w:val="en-US"/>
+        </w:rPr>
+        <w:t xml:space="preserve">AFTER INSERT ON </w:t>
+      </w:r>
+      <w:proofErr w:type="spellStart"/>
+      <w:r>
+        <w:rPr>
+          <w:lang w:val="en-US"/>
+        </w:rPr>
+        <w:t>pagos</w:t>
+      </w:r>
+      <w:proofErr w:type="spellEnd"/>
     </w:p>
     <w:p>
       <w:pPr>
@@ -8652,6 +9508,136 @@
       <w:r>
         <w:t>.</w:t>
       </w:r>
+    </w:p>
+    <w:p>
+      <w:pPr>
+        <w:pStyle w:val="Ttulo1"/>
+      </w:pPr>
+      <w:bookmarkStart w:id="23" w:name="_Toc139909102"/>
+      <w:proofErr w:type="spellStart"/>
+      <w:r>
+        <w:lastRenderedPageBreak/>
+        <w:t>Sintesis</w:t>
+      </w:r>
+      <w:bookmarkEnd w:id="23"/>
+      <w:proofErr w:type="spellEnd"/>
+    </w:p>
+    <w:p/>
+    <w:p>
+      <w:pPr>
+        <w:pStyle w:val="Sinespaciado"/>
+      </w:pPr>
+      <w:r>
+        <w:t xml:space="preserve">Los </w:t>
+      </w:r>
+      <w:proofErr w:type="spellStart"/>
+      <w:r>
+        <w:t>triggers</w:t>
+      </w:r>
+      <w:proofErr w:type="spellEnd"/>
+      <w:r>
+        <w:t xml:space="preserve"> son objetos fundamentales en el diseño de bases de datos que permiten automatizar acciones en respuesta a eventos específicos. Se trata de funciones o procedimientos almacenados que se ejecutan de forma automática cuando ocurre un evento, como la inserción, actualización o eliminación de datos en una tabla.</w:t>
+      </w:r>
+    </w:p>
+    <w:p>
+      <w:pPr>
+        <w:pStyle w:val="Sinespaciado"/>
+      </w:pPr>
+      <w:r>
+        <w:t xml:space="preserve">Los </w:t>
+      </w:r>
+      <w:proofErr w:type="spellStart"/>
+      <w:r>
+        <w:t>triggers</w:t>
+      </w:r>
+      <w:proofErr w:type="spellEnd"/>
+      <w:r>
+        <w:t xml:space="preserve"> se crean utilizando una sintaxis específica que varía según el sistema de gestión de bases de datos utilizado. Generalmente, se especifica el nombre del </w:t>
+      </w:r>
+      <w:proofErr w:type="spellStart"/>
+      <w:r>
+        <w:t>trigger</w:t>
+      </w:r>
+      <w:proofErr w:type="spellEnd"/>
+      <w:r>
+        <w:t>, la tabla asociada, el evento (inserción, actualización o eliminación) y el código de acción que se ejecutará cuando ocurra el evento.</w:t>
+      </w:r>
+    </w:p>
+    <w:p>
+      <w:pPr>
+        <w:pStyle w:val="Sinespaciado"/>
+      </w:pPr>
+      <w:r>
+        <w:t xml:space="preserve">Existen varios tipos de </w:t>
+      </w:r>
+      <w:proofErr w:type="spellStart"/>
+      <w:r>
+        <w:t>triggers</w:t>
+      </w:r>
+      <w:proofErr w:type="spellEnd"/>
+      <w:r>
+        <w:t>, entre ellos:</w:t>
+      </w:r>
+    </w:p>
+    <w:p>
+      <w:pPr>
+        <w:pStyle w:val="Sinespaciado"/>
+      </w:pPr>
+      <w:proofErr w:type="spellStart"/>
+      <w:r>
+        <w:t>Triggers</w:t>
+      </w:r>
+      <w:proofErr w:type="spellEnd"/>
+      <w:r>
+        <w:t xml:space="preserve"> de inserción: Se ejecutan después de que se inserta un nuevo registro en una tabla.</w:t>
+      </w:r>
+    </w:p>
+    <w:p>
+      <w:pPr>
+        <w:pStyle w:val="Sinespaciado"/>
+      </w:pPr>
+      <w:proofErr w:type="spellStart"/>
+      <w:r>
+        <w:t>Triggers</w:t>
+      </w:r>
+      <w:proofErr w:type="spellEnd"/>
+      <w:r>
+        <w:t xml:space="preserve"> de actualización: Pueden ejecutarse antes o después de que se actualicen los datos en una tabla.</w:t>
+      </w:r>
+    </w:p>
+    <w:p>
+      <w:pPr>
+        <w:pStyle w:val="Sinespaciado"/>
+      </w:pPr>
+      <w:proofErr w:type="spellStart"/>
+      <w:r>
+        <w:t>Triggers</w:t>
+      </w:r>
+      <w:proofErr w:type="spellEnd"/>
+      <w:r>
+        <w:t xml:space="preserve"> de eliminación: Se ejecutan antes o después de que se elimina un registro de una tabla.</w:t>
+      </w:r>
+    </w:p>
+    <w:p>
+      <w:pPr>
+        <w:pStyle w:val="Sinespaciado"/>
+      </w:pPr>
+      <w:r>
+        <w:t xml:space="preserve">Los </w:t>
+      </w:r>
+      <w:proofErr w:type="spellStart"/>
+      <w:r>
+        <w:t>triggers</w:t>
+      </w:r>
+      <w:proofErr w:type="spellEnd"/>
+      <w:r>
+        <w:t xml:space="preserve"> ofrecen numerosas ventajas en el diseño de bases de datos. Permiten mantener la integridad de los datos, automatizar tareas repetitivas y asegurar la consistencia en la base de datos. Por ejemplo, se pueden utilizar para mantener un registro de cambios en una tabla, realizar validaciones adicionales antes de insertar o actualizar datos, o sincronizar información entre tablas relacionadas.</w:t>
+      </w:r>
+    </w:p>
+    <w:p>
+      <w:pPr>
+        <w:pStyle w:val="Sinespaciado"/>
+      </w:pPr>
       <w:r>
         <w:br w:type="page"/>
       </w:r>
@@ -8660,14 +9646,14 @@
       <w:pPr>
         <w:pStyle w:val="Ttulo1"/>
       </w:pPr>
-      <w:bookmarkStart w:id="23" w:name="_Toc122297148"/>
-      <w:bookmarkStart w:id="24" w:name="_Toc139449489"/>
+      <w:bookmarkStart w:id="24" w:name="_Toc122297148"/>
+      <w:bookmarkStart w:id="25" w:name="_Toc139909103"/>
       <w:r>
         <w:lastRenderedPageBreak/>
         <w:t>Bibliografía</w:t>
       </w:r>
-      <w:bookmarkEnd w:id="23"/>
       <w:bookmarkEnd w:id="24"/>
+      <w:bookmarkEnd w:id="25"/>
     </w:p>
     <w:sdt>
       <w:sdtPr>
@@ -8706,6 +9692,7 @@
             <w:id w:val="111145805"/>
             <w:bibliography/>
           </w:sdtPr>
+          <w:sdtEndPr/>
           <w:sdtContent>
             <w:p>
               <w:pPr>
@@ -8921,6 +9908,7 @@
                 <w:ind w:left="720" w:hanging="720"/>
                 <w:rPr>
                   <w:noProof/>
+                  <w:lang w:val="en-US"/>
                 </w:rPr>
               </w:pPr>
               <w:r>
@@ -8941,7 +9929,14 @@
                 <w:rPr>
                   <w:noProof/>
                 </w:rPr>
-                <w:t>. Obtenido de NO ACTION Foreign Keys in PostgreSQL, learn how the NO ACTION behavior is enforced.: https://youtu.be/L1lpGsg5PbI</w:t>
+                <w:t xml:space="preserve">. </w:t>
+              </w:r>
+              <w:r>
+                <w:rPr>
+                  <w:noProof/>
+                  <w:lang w:val="en-US"/>
+                </w:rPr>
+                <w:t>Obtenido de NO ACTION Foreign Keys in PostgreSQL, learn how the NO ACTION behavior is enforced.: https://youtu.be/L1lpGsg5PbI</w:t>
               </w:r>
             </w:p>
             <w:p>
@@ -9013,6 +10008,7 @@
               <w:r>
                 <w:rPr>
                   <w:noProof/>
+                  <w:lang w:val="en-US"/>
                 </w:rPr>
                 <w:t xml:space="preserve">Silberschatz, A., Korth, H., &amp; Sudarshan, S. (2006). </w:t>
               </w:r>
@@ -9287,6 +10283,7 @@
         <w:docPartUnique/>
       </w:docPartObj>
     </w:sdtPr>
+    <w:sdtEndPr/>
     <w:sdtContent>
       <w:p>
         <w:pPr>
@@ -12056,7 +13053,7 @@
 </file>
 
 <file path=customXml/itemProps1.xml><?xml version="1.0" encoding="utf-8"?>
-<ds:datastoreItem xmlns:ds="http://schemas.openxmlformats.org/officeDocument/2006/customXml" ds:itemID="{6D1D045C-18B0-4749-B803-C1A0EC7A0376}">
+<ds:datastoreItem xmlns:ds="http://schemas.openxmlformats.org/officeDocument/2006/customXml" ds:itemID="{CDB7300B-C1DE-42E7-BAAB-2B79C172C173}">
   <ds:schemaRefs>
     <ds:schemaRef ds:uri="http://schemas.openxmlformats.org/officeDocument/2006/bibliography"/>
   </ds:schemaRefs>

</xml_diff>